<commit_message>
Mecanismos de gestión y control
</commit_message>
<xml_diff>
--- a/Plan de proyecto/Mecanismos de gestión y control.docx
+++ b/Plan de proyecto/Mecanismos de gestión y control.docx
@@ -6155,35 +6155,10 @@
         <w:t>TIP indica el tipo de formulario</w:t>
       </w:r>
     </w:p>
-    <w:p>
-      <w:pPr>
-        <w:pStyle w:val="Ttulo2"/>
-        <w:numPr>
-          <w:ilvl w:val="0"/>
-          <w:numId w:val="11"/>
-        </w:numPr>
-        <w:spacing w:after="500"/>
-        <w:rPr>
-          <w:rFonts w:ascii="Times New Roman" w:hAnsi="Times New Roman"/>
-          <w:color w:val="A4063E" w:themeColor="accent6"/>
-          <w:sz w:val="26"/>
-          <w:szCs w:val="26"/>
-        </w:rPr>
-      </w:pPr>
-      <w:r>
-        <w:rPr>
-          <w:rFonts w:ascii="Times New Roman" w:hAnsi="Times New Roman"/>
-          <w:color w:val="A4063E" w:themeColor="accent6"/>
-          <w:sz w:val="26"/>
-          <w:szCs w:val="26"/>
-        </w:rPr>
-        <w:t>XX representa el número de petición</w:t>
-      </w:r>
-    </w:p>
     <w:tbl>
       <w:tblPr>
         <w:tblStyle w:val="Tablaconcuadrcula5oscura-nfasis6"/>
-        <w:tblpPr w:leftFromText="142" w:rightFromText="142" w:topFromText="142" w:vertAnchor="text" w:horzAnchor="margin" w:tblpY="190"/>
+        <w:tblpPr w:leftFromText="142" w:rightFromText="142" w:topFromText="142" w:vertAnchor="text" w:horzAnchor="margin" w:tblpY="536"/>
         <w:tblOverlap w:val="never"/>
         <w:tblW w:w="10055" w:type="dxa"/>
         <w:tblCellMar>
@@ -6298,16 +6273,7 @@
                 <w:sz w:val="26"/>
                 <w:szCs w:val="26"/>
               </w:rPr>
-              <w:t xml:space="preserve">   F-PC</w:t>
-            </w:r>
-            <w:r>
-              <w:rPr>
-                <w:rFonts w:ascii="Times New Roman" w:hAnsi="Times New Roman" w:cs="Times New Roman"/>
-                <w:color w:val="auto"/>
-                <w:sz w:val="26"/>
-                <w:szCs w:val="26"/>
-              </w:rPr>
-              <w:t>-XX</w:t>
+              <w:t xml:space="preserve">   F-PC-XX</w:t>
             </w:r>
           </w:p>
         </w:tc>
@@ -6383,34 +6349,7 @@
                 <w:sz w:val="26"/>
                 <w:szCs w:val="26"/>
               </w:rPr>
-              <w:t xml:space="preserve">   F-</w:t>
-            </w:r>
-            <w:r>
-              <w:rPr>
-                <w:rFonts w:ascii="Times New Roman" w:hAnsi="Times New Roman" w:cs="Times New Roman"/>
-                <w:color w:val="auto"/>
-                <w:sz w:val="26"/>
-                <w:szCs w:val="26"/>
-              </w:rPr>
-              <w:t>S</w:t>
-            </w:r>
-            <w:r>
-              <w:rPr>
-                <w:rFonts w:ascii="Times New Roman" w:hAnsi="Times New Roman" w:cs="Times New Roman"/>
-                <w:color w:val="auto"/>
-                <w:sz w:val="26"/>
-                <w:szCs w:val="26"/>
-              </w:rPr>
-              <w:t>RE</w:t>
-            </w:r>
-            <w:r>
-              <w:rPr>
-                <w:rFonts w:ascii="Times New Roman" w:hAnsi="Times New Roman" w:cs="Times New Roman"/>
-                <w:color w:val="auto"/>
-                <w:sz w:val="26"/>
-                <w:szCs w:val="26"/>
-              </w:rPr>
-              <w:t>-XX</w:t>
+              <w:t xml:space="preserve">   F-SRE-XX</w:t>
             </w:r>
           </w:p>
         </w:tc>
@@ -6442,7 +6381,104 @@
           </w:p>
         </w:tc>
       </w:tr>
+      <w:tr>
+        <w:trPr>
+          <w:gridAfter w:val="1"/>
+          <w:cnfStyle w:val="000000100000" w:firstRow="0" w:lastRow="0" w:firstColumn="0" w:lastColumn="0" w:oddVBand="0" w:evenVBand="0" w:oddHBand="1" w:evenHBand="0" w:firstRowFirstColumn="0" w:firstRowLastColumn="0" w:lastRowFirstColumn="0" w:lastRowLastColumn="0"/>
+          <w:wAfter w:w="16" w:type="dxa"/>
+          <w:trHeight w:hRule="exact" w:val="720"/>
+        </w:trPr>
+        <w:tc>
+          <w:tcPr>
+            <w:cnfStyle w:val="001000000000" w:firstRow="0" w:lastRow="0" w:firstColumn="1" w:lastColumn="0" w:oddVBand="0" w:evenVBand="0" w:oddHBand="0" w:evenHBand="0" w:firstRowFirstColumn="0" w:firstRowLastColumn="0" w:lastRowFirstColumn="0" w:lastRowLastColumn="0"/>
+            <w:tcW w:w="2122" w:type="dxa"/>
+          </w:tcPr>
+          <w:p>
+            <w:pPr>
+              <w:pStyle w:val="Prrafodelista"/>
+              <w:ind w:left="0"/>
+              <w:rPr>
+                <w:rFonts w:ascii="Times New Roman" w:hAnsi="Times New Roman" w:cs="Times New Roman"/>
+                <w:color w:val="auto"/>
+                <w:sz w:val="26"/>
+                <w:szCs w:val="26"/>
+              </w:rPr>
+            </w:pPr>
+            <w:r>
+              <w:rPr>
+                <w:rFonts w:ascii="Times New Roman" w:hAnsi="Times New Roman" w:cs="Times New Roman"/>
+                <w:color w:val="auto"/>
+                <w:sz w:val="26"/>
+                <w:szCs w:val="26"/>
+              </w:rPr>
+              <w:t xml:space="preserve">   F-RC-XX</w:t>
+            </w:r>
+          </w:p>
+        </w:tc>
+        <w:tc>
+          <w:tcPr>
+            <w:tcW w:w="7917" w:type="dxa"/>
+          </w:tcPr>
+          <w:p>
+            <w:pPr>
+              <w:pStyle w:val="Ttulo2"/>
+              <w:spacing w:after="500"/>
+              <w:outlineLvl w:val="1"/>
+              <w:cnfStyle w:val="000000100000" w:firstRow="0" w:lastRow="0" w:firstColumn="0" w:lastColumn="0" w:oddVBand="0" w:evenVBand="0" w:oddHBand="1" w:evenHBand="0" w:firstRowFirstColumn="0" w:firstRowLastColumn="0" w:lastRowFirstColumn="0" w:lastRowLastColumn="0"/>
+              <w:rPr>
+                <w:rFonts w:ascii="Times New Roman" w:hAnsi="Times New Roman"/>
+                <w:b w:val="0"/>
+                <w:sz w:val="26"/>
+                <w:szCs w:val="26"/>
+              </w:rPr>
+            </w:pPr>
+            <w:r>
+              <w:rPr>
+                <w:rFonts w:ascii="Times New Roman" w:hAnsi="Times New Roman"/>
+                <w:b w:val="0"/>
+                <w:sz w:val="26"/>
+                <w:szCs w:val="26"/>
+              </w:rPr>
+              <w:t>Formulario de registro de cambios</w:t>
+            </w:r>
+          </w:p>
+        </w:tc>
+      </w:tr>
     </w:tbl>
+    <w:p>
+      <w:pPr>
+        <w:pStyle w:val="Ttulo2"/>
+        <w:numPr>
+          <w:ilvl w:val="0"/>
+          <w:numId w:val="11"/>
+        </w:numPr>
+        <w:spacing w:after="500"/>
+        <w:rPr>
+          <w:rFonts w:ascii="Times New Roman" w:hAnsi="Times New Roman"/>
+          <w:color w:val="A4063E" w:themeColor="accent6"/>
+          <w:sz w:val="26"/>
+          <w:szCs w:val="26"/>
+        </w:rPr>
+      </w:pPr>
+      <w:r>
+        <w:rPr>
+          <w:rFonts w:ascii="Times New Roman" w:hAnsi="Times New Roman"/>
+          <w:color w:val="A4063E" w:themeColor="accent6"/>
+          <w:sz w:val="26"/>
+          <w:szCs w:val="26"/>
+        </w:rPr>
+        <w:t xml:space="preserve"> </w:t>
+      </w:r>
+      <w:r>
+        <w:rPr>
+          <w:rFonts w:ascii="Times New Roman" w:hAnsi="Times New Roman"/>
+          <w:color w:val="A4063E" w:themeColor="accent6"/>
+          <w:sz w:val="26"/>
+          <w:szCs w:val="26"/>
+        </w:rPr>
+        <w:t>XX representa el número de petición</w:t>
+      </w:r>
+    </w:p>
     <w:p>
       <w:pPr>
         <w:tabs>
@@ -10783,7 +10819,7 @@
           <w:sz w:val="26"/>
           <w:szCs w:val="26"/>
         </w:rPr>
-        <w:t xml:space="preserve">, ya sea por necesidades del cliente o propuestos por el equipo de proyecto. </w:t>
+        <w:t xml:space="preserve">. </w:t>
       </w:r>
       <w:r>
         <w:rPr>
@@ -11265,17 +11301,7 @@
           <w:sz w:val="26"/>
           <w:szCs w:val="26"/>
         </w:rPr>
-        <w:t xml:space="preserve"> quien decidirá </w:t>
-      </w:r>
-      <w:r>
-        <w:rPr>
-          <w:rFonts w:ascii="Times New Roman" w:eastAsia="Times New Roman" w:hAnsi="Times New Roman" w:cs="Times New Roman"/>
-          <w:bCs/>
-          <w:color w:val="auto"/>
-          <w:sz w:val="26"/>
-          <w:szCs w:val="26"/>
-        </w:rPr>
-        <w:t>la aceptación o el rechazo del cambio propuesto según el análisis del impacto del mismo.</w:t>
+        <w:t>.</w:t>
       </w:r>
     </w:p>
     <w:p>
@@ -11345,6 +11371,714 @@
           <w:szCs w:val="26"/>
         </w:rPr>
         <w:t>.</w:t>
+      </w:r>
+    </w:p>
+    <w:p>
+      <w:pPr>
+        <w:pStyle w:val="Prrafodelista"/>
+        <w:tabs>
+          <w:tab w:val="left" w:pos="1311"/>
+        </w:tabs>
+        <w:rPr>
+          <w:rFonts w:ascii="Times New Roman" w:eastAsia="Times New Roman" w:hAnsi="Times New Roman" w:cs="Times New Roman"/>
+          <w:b/>
+          <w:color w:val="7A042E" w:themeColor="accent6" w:themeShade="BF"/>
+          <w:sz w:val="26"/>
+          <w:szCs w:val="26"/>
+        </w:rPr>
+      </w:pPr>
+    </w:p>
+    <w:p>
+      <w:pPr>
+        <w:pStyle w:val="Prrafodelista"/>
+        <w:tabs>
+          <w:tab w:val="left" w:pos="1311"/>
+        </w:tabs>
+        <w:rPr>
+          <w:rFonts w:ascii="Times New Roman" w:eastAsia="Times New Roman" w:hAnsi="Times New Roman" w:cs="Times New Roman"/>
+          <w:bCs/>
+          <w:color w:val="auto"/>
+          <w:sz w:val="26"/>
+          <w:szCs w:val="26"/>
+        </w:rPr>
+      </w:pPr>
+      <w:r>
+        <w:rPr>
+          <w:rFonts w:ascii="Times New Roman" w:eastAsia="Times New Roman" w:hAnsi="Times New Roman" w:cs="Times New Roman"/>
+          <w:bCs/>
+          <w:color w:val="auto"/>
+          <w:sz w:val="26"/>
+          <w:szCs w:val="26"/>
+        </w:rPr>
+        <w:t>En general el proceso de solicitud y aprobación de los cambios seguirá el siguiente esquema:</w:t>
+      </w:r>
+    </w:p>
+    <w:p>
+      <w:pPr>
+        <w:pStyle w:val="Prrafodelista"/>
+        <w:tabs>
+          <w:tab w:val="left" w:pos="1311"/>
+        </w:tabs>
+        <w:rPr>
+          <w:rFonts w:ascii="Times New Roman" w:eastAsia="Times New Roman" w:hAnsi="Times New Roman" w:cs="Times New Roman"/>
+          <w:bCs/>
+          <w:color w:val="auto"/>
+          <w:sz w:val="26"/>
+          <w:szCs w:val="26"/>
+        </w:rPr>
+      </w:pPr>
+      <w:r>
+        <w:rPr>
+          <w:rFonts w:ascii="Times New Roman" w:eastAsia="Times New Roman" w:hAnsi="Times New Roman" w:cs="Times New Roman"/>
+          <w:bCs/>
+          <w:noProof/>
+          <w:color w:val="auto"/>
+          <w:sz w:val="26"/>
+          <w:szCs w:val="26"/>
+        </w:rPr>
+        <w:drawing>
+          <wp:anchor distT="0" distB="0" distL="114300" distR="114300" simplePos="0" relativeHeight="251673600" behindDoc="0" locked="0" layoutInCell="1" allowOverlap="1" wp14:anchorId="11E8C8E1" wp14:editId="7BBA8E89">
+            <wp:simplePos x="0" y="0"/>
+            <wp:positionH relativeFrom="margin">
+              <wp:posOffset>-387350</wp:posOffset>
+            </wp:positionH>
+            <wp:positionV relativeFrom="paragraph">
+              <wp:posOffset>299720</wp:posOffset>
+            </wp:positionV>
+            <wp:extent cx="6958330" cy="2125345"/>
+            <wp:effectExtent l="0" t="0" r="0" b="8255"/>
+            <wp:wrapSquare wrapText="bothSides"/>
+            <wp:docPr id="5" name="Imagen 5"/>
+            <wp:cNvGraphicFramePr>
+              <a:graphicFrameLocks xmlns:a="http://schemas.openxmlformats.org/drawingml/2006/main" noChangeAspect="1"/>
+            </wp:cNvGraphicFramePr>
+            <a:graphic xmlns:a="http://schemas.openxmlformats.org/drawingml/2006/main">
+              <a:graphicData uri="http://schemas.openxmlformats.org/drawingml/2006/picture">
+                <pic:pic xmlns:pic="http://schemas.openxmlformats.org/drawingml/2006/picture">
+                  <pic:nvPicPr>
+                    <pic:cNvPr id="0" name="Picture 1"/>
+                    <pic:cNvPicPr>
+                      <a:picLocks noChangeAspect="1" noChangeArrowheads="1"/>
+                    </pic:cNvPicPr>
+                  </pic:nvPicPr>
+                  <pic:blipFill>
+                    <a:blip r:embed="rId10">
+                      <a:extLst>
+                        <a:ext uri="{28A0092B-C50C-407E-A947-70E740481C1C}">
+                          <a14:useLocalDpi xmlns:a14="http://schemas.microsoft.com/office/drawing/2010/main" val="0"/>
+                        </a:ext>
+                      </a:extLst>
+                    </a:blip>
+                    <a:srcRect/>
+                    <a:stretch>
+                      <a:fillRect/>
+                    </a:stretch>
+                  </pic:blipFill>
+                  <pic:spPr bwMode="auto">
+                    <a:xfrm>
+                      <a:off x="0" y="0"/>
+                      <a:ext cx="6958330" cy="2125345"/>
+                    </a:xfrm>
+                    <a:prstGeom prst="rect">
+                      <a:avLst/>
+                    </a:prstGeom>
+                    <a:noFill/>
+                    <a:ln>
+                      <a:noFill/>
+                    </a:ln>
+                  </pic:spPr>
+                </pic:pic>
+              </a:graphicData>
+            </a:graphic>
+            <wp14:sizeRelH relativeFrom="page">
+              <wp14:pctWidth>0</wp14:pctWidth>
+            </wp14:sizeRelH>
+            <wp14:sizeRelV relativeFrom="page">
+              <wp14:pctHeight>0</wp14:pctHeight>
+            </wp14:sizeRelV>
+          </wp:anchor>
+        </w:drawing>
+      </w:r>
+    </w:p>
+    <w:p>
+      <w:pPr>
+        <w:pStyle w:val="Prrafodelista"/>
+        <w:tabs>
+          <w:tab w:val="left" w:pos="1311"/>
+        </w:tabs>
+        <w:rPr>
+          <w:rFonts w:ascii="Times New Roman" w:eastAsia="Times New Roman" w:hAnsi="Times New Roman" w:cs="Times New Roman"/>
+          <w:bCs/>
+          <w:color w:val="auto"/>
+          <w:sz w:val="26"/>
+          <w:szCs w:val="26"/>
+        </w:rPr>
+      </w:pPr>
+    </w:p>
+    <w:p>
+      <w:pPr>
+        <w:pStyle w:val="Prrafodelista"/>
+        <w:tabs>
+          <w:tab w:val="left" w:pos="1311"/>
+        </w:tabs>
+        <w:rPr>
+          <w:rFonts w:ascii="Times New Roman" w:eastAsia="Times New Roman" w:hAnsi="Times New Roman" w:cs="Times New Roman"/>
+          <w:bCs/>
+          <w:color w:val="auto"/>
+          <w:sz w:val="26"/>
+          <w:szCs w:val="26"/>
+        </w:rPr>
+      </w:pPr>
+    </w:p>
+    <w:p>
+      <w:pPr>
+        <w:pStyle w:val="Prrafodelista"/>
+        <w:tabs>
+          <w:tab w:val="left" w:pos="1311"/>
+        </w:tabs>
+        <w:rPr>
+          <w:rFonts w:ascii="Times New Roman" w:eastAsia="Times New Roman" w:hAnsi="Times New Roman" w:cs="Times New Roman"/>
+          <w:bCs/>
+          <w:color w:val="auto"/>
+          <w:sz w:val="26"/>
+          <w:szCs w:val="26"/>
+        </w:rPr>
+      </w:pPr>
+    </w:p>
+    <w:p>
+      <w:pPr>
+        <w:pStyle w:val="Prrafodelista"/>
+        <w:tabs>
+          <w:tab w:val="left" w:pos="1311"/>
+        </w:tabs>
+        <w:rPr>
+          <w:rFonts w:ascii="Times New Roman" w:eastAsia="Times New Roman" w:hAnsi="Times New Roman" w:cs="Times New Roman"/>
+          <w:b/>
+          <w:color w:val="161718" w:themeColor="text1"/>
+          <w:sz w:val="32"/>
+          <w:szCs w:val="32"/>
+          <w:u w:val="single"/>
+        </w:rPr>
+      </w:pPr>
+      <w:r>
+        <w:rPr>
+          <w:rFonts w:ascii="Times New Roman" w:eastAsia="Times New Roman" w:hAnsi="Times New Roman" w:cs="Times New Roman"/>
+          <w:b/>
+          <w:color w:val="161718" w:themeColor="text1"/>
+          <w:sz w:val="32"/>
+          <w:szCs w:val="32"/>
+          <w:u w:val="single"/>
+        </w:rPr>
+        <w:t>Aprobación Técnica:</w:t>
+      </w:r>
+    </w:p>
+    <w:p>
+      <w:pPr>
+        <w:pStyle w:val="Prrafodelista"/>
+        <w:tabs>
+          <w:tab w:val="left" w:pos="1311"/>
+        </w:tabs>
+        <w:rPr>
+          <w:rFonts w:ascii="Times New Roman" w:eastAsia="Times New Roman" w:hAnsi="Times New Roman" w:cs="Times New Roman"/>
+          <w:b/>
+          <w:color w:val="161718" w:themeColor="text1"/>
+          <w:sz w:val="32"/>
+          <w:szCs w:val="32"/>
+          <w:u w:val="single"/>
+        </w:rPr>
+      </w:pPr>
+      <w:bookmarkStart w:id="1" w:name="_GoBack"/>
+      <w:bookmarkEnd w:id="1"/>
+    </w:p>
+    <w:p>
+      <w:pPr>
+        <w:pStyle w:val="Prrafodelista"/>
+        <w:tabs>
+          <w:tab w:val="left" w:pos="1311"/>
+        </w:tabs>
+        <w:rPr>
+          <w:rFonts w:ascii="Times New Roman" w:eastAsia="Times New Roman" w:hAnsi="Times New Roman" w:cs="Times New Roman"/>
+          <w:bCs/>
+          <w:color w:val="auto"/>
+          <w:sz w:val="26"/>
+          <w:szCs w:val="26"/>
+        </w:rPr>
+      </w:pPr>
+      <w:r>
+        <w:rPr>
+          <w:rFonts w:ascii="Times New Roman" w:eastAsia="Times New Roman" w:hAnsi="Times New Roman" w:cs="Times New Roman"/>
+          <w:bCs/>
+          <w:color w:val="auto"/>
+          <w:sz w:val="26"/>
+          <w:szCs w:val="26"/>
+        </w:rPr>
+        <w:t xml:space="preserve">Si el cambio afecta al contenido técnico del proyecto, este </w:t>
+      </w:r>
+      <w:r>
+        <w:rPr>
+          <w:rFonts w:ascii="Times New Roman" w:eastAsia="Times New Roman" w:hAnsi="Times New Roman" w:cs="Times New Roman"/>
+          <w:b/>
+          <w:color w:val="7A042E" w:themeColor="accent6" w:themeShade="BF"/>
+          <w:sz w:val="26"/>
+          <w:szCs w:val="26"/>
+        </w:rPr>
+        <w:t>debe ser analizado y aprobado por el responsable técnico del mismo</w:t>
+      </w:r>
+      <w:r>
+        <w:rPr>
+          <w:rFonts w:ascii="Times New Roman" w:eastAsia="Times New Roman" w:hAnsi="Times New Roman" w:cs="Times New Roman"/>
+          <w:bCs/>
+          <w:color w:val="auto"/>
+          <w:sz w:val="26"/>
+          <w:szCs w:val="26"/>
+        </w:rPr>
+        <w:t xml:space="preserve">. Un cambio que </w:t>
+      </w:r>
+      <w:r>
+        <w:rPr>
+          <w:rFonts w:ascii="Times New Roman" w:eastAsia="Times New Roman" w:hAnsi="Times New Roman" w:cs="Times New Roman"/>
+          <w:bCs/>
+          <w:color w:val="auto"/>
+          <w:sz w:val="26"/>
+          <w:szCs w:val="26"/>
+        </w:rPr>
+        <w:t>desde el punto de vista técnico</w:t>
+      </w:r>
+      <w:r>
+        <w:rPr>
+          <w:rFonts w:ascii="Times New Roman" w:eastAsia="Times New Roman" w:hAnsi="Times New Roman" w:cs="Times New Roman"/>
+          <w:bCs/>
+          <w:color w:val="auto"/>
+          <w:sz w:val="26"/>
+          <w:szCs w:val="26"/>
+        </w:rPr>
+        <w:t xml:space="preserve"> no sea viable quedará descartado en este punto.</w:t>
+      </w:r>
+    </w:p>
+    <w:p>
+      <w:pPr>
+        <w:pStyle w:val="Prrafodelista"/>
+        <w:tabs>
+          <w:tab w:val="left" w:pos="1311"/>
+        </w:tabs>
+        <w:rPr>
+          <w:rFonts w:ascii="Times New Roman" w:eastAsia="Times New Roman" w:hAnsi="Times New Roman" w:cs="Times New Roman"/>
+          <w:bCs/>
+          <w:color w:val="auto"/>
+          <w:sz w:val="26"/>
+          <w:szCs w:val="26"/>
+        </w:rPr>
+      </w:pPr>
+    </w:p>
+    <w:p>
+      <w:pPr>
+        <w:pStyle w:val="Prrafodelista"/>
+        <w:tabs>
+          <w:tab w:val="left" w:pos="1311"/>
+        </w:tabs>
+        <w:rPr>
+          <w:rFonts w:ascii="Times New Roman" w:eastAsia="Times New Roman" w:hAnsi="Times New Roman" w:cs="Times New Roman"/>
+          <w:b/>
+          <w:color w:val="161718" w:themeColor="text1"/>
+          <w:sz w:val="32"/>
+          <w:szCs w:val="32"/>
+          <w:u w:val="single"/>
+        </w:rPr>
+      </w:pPr>
+      <w:r>
+        <w:rPr>
+          <w:rFonts w:ascii="Times New Roman" w:eastAsia="Times New Roman" w:hAnsi="Times New Roman" w:cs="Times New Roman"/>
+          <w:b/>
+          <w:color w:val="161718" w:themeColor="text1"/>
+          <w:sz w:val="32"/>
+          <w:szCs w:val="32"/>
+          <w:u w:val="single"/>
+        </w:rPr>
+        <w:t>Análisis cuantitativo:</w:t>
+      </w:r>
+    </w:p>
+    <w:p>
+      <w:pPr>
+        <w:pStyle w:val="Prrafodelista"/>
+        <w:tabs>
+          <w:tab w:val="left" w:pos="1311"/>
+        </w:tabs>
+        <w:rPr>
+          <w:rFonts w:ascii="Times New Roman" w:eastAsia="Times New Roman" w:hAnsi="Times New Roman" w:cs="Times New Roman"/>
+          <w:b/>
+          <w:color w:val="161718" w:themeColor="text1"/>
+          <w:sz w:val="32"/>
+          <w:szCs w:val="32"/>
+          <w:u w:val="single"/>
+        </w:rPr>
+      </w:pPr>
+    </w:p>
+    <w:p>
+      <w:pPr>
+        <w:pStyle w:val="Prrafodelista"/>
+        <w:tabs>
+          <w:tab w:val="left" w:pos="1311"/>
+        </w:tabs>
+        <w:rPr>
+          <w:rFonts w:ascii="Times New Roman" w:eastAsia="Times New Roman" w:hAnsi="Times New Roman" w:cs="Times New Roman"/>
+          <w:bCs/>
+          <w:color w:val="auto"/>
+          <w:sz w:val="26"/>
+          <w:szCs w:val="26"/>
+        </w:rPr>
+      </w:pPr>
+      <w:r>
+        <w:rPr>
+          <w:rFonts w:ascii="Times New Roman" w:eastAsia="Times New Roman" w:hAnsi="Times New Roman" w:cs="Times New Roman"/>
+          <w:bCs/>
+          <w:color w:val="auto"/>
+          <w:sz w:val="26"/>
+          <w:szCs w:val="26"/>
+        </w:rPr>
+        <w:t xml:space="preserve">Para poder proceder con la aprobación del cambio será necesario </w:t>
+      </w:r>
+      <w:r>
+        <w:rPr>
+          <w:rFonts w:ascii="Times New Roman" w:eastAsia="Times New Roman" w:hAnsi="Times New Roman" w:cs="Times New Roman"/>
+          <w:b/>
+          <w:color w:val="7A042E" w:themeColor="accent6" w:themeShade="BF"/>
+          <w:sz w:val="26"/>
+          <w:szCs w:val="26"/>
+        </w:rPr>
+        <w:t>cuantificar el efecto que este tendrá sobre las limitaciones del proyecto</w:t>
+      </w:r>
+      <w:r>
+        <w:rPr>
+          <w:rFonts w:ascii="Times New Roman" w:eastAsia="Times New Roman" w:hAnsi="Times New Roman" w:cs="Times New Roman"/>
+          <w:bCs/>
+          <w:color w:val="7A042E" w:themeColor="accent6" w:themeShade="BF"/>
+          <w:sz w:val="26"/>
+          <w:szCs w:val="26"/>
+        </w:rPr>
+        <w:t xml:space="preserve"> </w:t>
+      </w:r>
+      <w:r>
+        <w:rPr>
+          <w:rFonts w:ascii="Times New Roman" w:eastAsia="Times New Roman" w:hAnsi="Times New Roman" w:cs="Times New Roman"/>
+          <w:bCs/>
+          <w:color w:val="auto"/>
+          <w:sz w:val="26"/>
+          <w:szCs w:val="26"/>
+        </w:rPr>
+        <w:t>(coste, plazo, recursos, etc.) en el caso de ser aplicado. Este análisis debe ser pilotado por el coordinador del proyecto, pero realizado por el equipo del proyecto</w:t>
+      </w:r>
+    </w:p>
+    <w:p>
+      <w:pPr>
+        <w:pStyle w:val="Prrafodelista"/>
+        <w:tabs>
+          <w:tab w:val="left" w:pos="1311"/>
+        </w:tabs>
+        <w:rPr>
+          <w:rFonts w:ascii="Times New Roman" w:eastAsia="Times New Roman" w:hAnsi="Times New Roman" w:cs="Times New Roman"/>
+          <w:bCs/>
+          <w:color w:val="auto"/>
+          <w:sz w:val="26"/>
+          <w:szCs w:val="26"/>
+        </w:rPr>
+      </w:pPr>
+    </w:p>
+    <w:p>
+      <w:pPr>
+        <w:pStyle w:val="Prrafodelista"/>
+        <w:tabs>
+          <w:tab w:val="left" w:pos="1311"/>
+        </w:tabs>
+        <w:rPr>
+          <w:rFonts w:ascii="Times New Roman" w:eastAsia="Times New Roman" w:hAnsi="Times New Roman" w:cs="Times New Roman"/>
+          <w:bCs/>
+          <w:color w:val="auto"/>
+          <w:sz w:val="26"/>
+          <w:szCs w:val="26"/>
+        </w:rPr>
+      </w:pPr>
+    </w:p>
+    <w:p>
+      <w:pPr>
+        <w:pStyle w:val="Prrafodelista"/>
+        <w:tabs>
+          <w:tab w:val="left" w:pos="1311"/>
+        </w:tabs>
+        <w:rPr>
+          <w:rFonts w:ascii="Times New Roman" w:eastAsia="Times New Roman" w:hAnsi="Times New Roman" w:cs="Times New Roman"/>
+          <w:bCs/>
+          <w:color w:val="auto"/>
+          <w:sz w:val="26"/>
+          <w:szCs w:val="26"/>
+        </w:rPr>
+      </w:pPr>
+    </w:p>
+    <w:p>
+      <w:pPr>
+        <w:pStyle w:val="Prrafodelista"/>
+        <w:tabs>
+          <w:tab w:val="left" w:pos="1311"/>
+        </w:tabs>
+        <w:rPr>
+          <w:rFonts w:ascii="Times New Roman" w:eastAsia="Times New Roman" w:hAnsi="Times New Roman" w:cs="Times New Roman"/>
+          <w:b/>
+          <w:color w:val="161718" w:themeColor="text1"/>
+          <w:sz w:val="26"/>
+          <w:szCs w:val="26"/>
+          <w:u w:val="single"/>
+        </w:rPr>
+      </w:pPr>
+    </w:p>
+    <w:p>
+      <w:pPr>
+        <w:pStyle w:val="Prrafodelista"/>
+        <w:tabs>
+          <w:tab w:val="left" w:pos="1311"/>
+        </w:tabs>
+        <w:rPr>
+          <w:rFonts w:ascii="Times New Roman" w:eastAsia="Times New Roman" w:hAnsi="Times New Roman" w:cs="Times New Roman"/>
+          <w:b/>
+          <w:color w:val="161718" w:themeColor="text1"/>
+          <w:sz w:val="32"/>
+          <w:szCs w:val="32"/>
+          <w:u w:val="single"/>
+        </w:rPr>
+      </w:pPr>
+      <w:r>
+        <w:rPr>
+          <w:rFonts w:ascii="Times New Roman" w:eastAsia="Times New Roman" w:hAnsi="Times New Roman" w:cs="Times New Roman"/>
+          <w:b/>
+          <w:color w:val="161718" w:themeColor="text1"/>
+          <w:sz w:val="32"/>
+          <w:szCs w:val="32"/>
+          <w:u w:val="single"/>
+        </w:rPr>
+        <w:t>Aprobación del cambio:</w:t>
+      </w:r>
+    </w:p>
+    <w:p>
+      <w:pPr>
+        <w:pStyle w:val="Prrafodelista"/>
+        <w:tabs>
+          <w:tab w:val="left" w:pos="1311"/>
+        </w:tabs>
+        <w:rPr>
+          <w:rFonts w:ascii="Times New Roman" w:eastAsia="Times New Roman" w:hAnsi="Times New Roman" w:cs="Times New Roman"/>
+          <w:b/>
+          <w:color w:val="161718" w:themeColor="text1"/>
+          <w:sz w:val="32"/>
+          <w:szCs w:val="32"/>
+          <w:u w:val="single"/>
+        </w:rPr>
+      </w:pPr>
+    </w:p>
+    <w:p>
+      <w:pPr>
+        <w:pStyle w:val="Prrafodelista"/>
+        <w:tabs>
+          <w:tab w:val="left" w:pos="1311"/>
+        </w:tabs>
+        <w:rPr>
+          <w:rFonts w:ascii="Times New Roman" w:eastAsia="Times New Roman" w:hAnsi="Times New Roman" w:cs="Times New Roman"/>
+          <w:bCs/>
+          <w:color w:val="auto"/>
+          <w:sz w:val="26"/>
+          <w:szCs w:val="26"/>
+        </w:rPr>
+      </w:pPr>
+      <w:r>
+        <w:rPr>
+          <w:rFonts w:ascii="Times New Roman" w:eastAsia="Times New Roman" w:hAnsi="Times New Roman" w:cs="Times New Roman"/>
+          <w:b/>
+          <w:color w:val="7A042E" w:themeColor="accent6" w:themeShade="BF"/>
+          <w:sz w:val="26"/>
+          <w:szCs w:val="26"/>
+        </w:rPr>
+        <w:t>El comité de Cambios del proyecto (CCC) decidirá la aceptación o el rechazo</w:t>
+      </w:r>
+      <w:r>
+        <w:rPr>
+          <w:rFonts w:ascii="Times New Roman" w:eastAsia="Times New Roman" w:hAnsi="Times New Roman" w:cs="Times New Roman"/>
+          <w:bCs/>
+          <w:color w:val="auto"/>
+          <w:sz w:val="26"/>
+          <w:szCs w:val="26"/>
+        </w:rPr>
+        <w:t xml:space="preserve"> del cambio propuesto según el análisis del impacto del mismo.</w:t>
+      </w:r>
+    </w:p>
+    <w:p>
+      <w:pPr>
+        <w:pStyle w:val="Prrafodelista"/>
+        <w:tabs>
+          <w:tab w:val="left" w:pos="1311"/>
+        </w:tabs>
+        <w:rPr>
+          <w:rFonts w:ascii="Times New Roman" w:eastAsia="Times New Roman" w:hAnsi="Times New Roman" w:cs="Times New Roman"/>
+          <w:bCs/>
+          <w:color w:val="auto"/>
+          <w:sz w:val="26"/>
+          <w:szCs w:val="26"/>
+        </w:rPr>
+      </w:pPr>
+    </w:p>
+    <w:p>
+      <w:pPr>
+        <w:pStyle w:val="Prrafodelista"/>
+        <w:tabs>
+          <w:tab w:val="left" w:pos="1311"/>
+        </w:tabs>
+        <w:rPr>
+          <w:rFonts w:ascii="Times New Roman" w:eastAsia="Times New Roman" w:hAnsi="Times New Roman" w:cs="Times New Roman"/>
+          <w:b/>
+          <w:color w:val="161718" w:themeColor="text1"/>
+          <w:sz w:val="32"/>
+          <w:szCs w:val="32"/>
+          <w:u w:val="single"/>
+        </w:rPr>
+      </w:pPr>
+      <w:r>
+        <w:rPr>
+          <w:rFonts w:ascii="Times New Roman" w:eastAsia="Times New Roman" w:hAnsi="Times New Roman" w:cs="Times New Roman"/>
+          <w:b/>
+          <w:color w:val="161718" w:themeColor="text1"/>
+          <w:sz w:val="32"/>
+          <w:szCs w:val="32"/>
+          <w:u w:val="single"/>
+        </w:rPr>
+        <w:t>Modificación de la planificación:</w:t>
+      </w:r>
+    </w:p>
+    <w:p>
+      <w:pPr>
+        <w:tabs>
+          <w:tab w:val="left" w:pos="1311"/>
+        </w:tabs>
+        <w:rPr>
+          <w:rFonts w:ascii="Times New Roman" w:eastAsia="Times New Roman" w:hAnsi="Times New Roman" w:cs="Times New Roman"/>
+          <w:b/>
+          <w:color w:val="161718" w:themeColor="text1"/>
+          <w:sz w:val="32"/>
+          <w:szCs w:val="32"/>
+          <w:u w:val="single"/>
+        </w:rPr>
+      </w:pPr>
+    </w:p>
+    <w:p>
+      <w:pPr>
+        <w:pStyle w:val="Prrafodelista"/>
+        <w:tabs>
+          <w:tab w:val="left" w:pos="1311"/>
+        </w:tabs>
+        <w:rPr>
+          <w:rFonts w:ascii="Times New Roman" w:eastAsia="Times New Roman" w:hAnsi="Times New Roman" w:cs="Times New Roman"/>
+          <w:bCs/>
+          <w:color w:val="auto"/>
+          <w:sz w:val="26"/>
+          <w:szCs w:val="26"/>
+        </w:rPr>
+      </w:pPr>
+      <w:r>
+        <w:rPr>
+          <w:rFonts w:ascii="Times New Roman" w:eastAsia="Times New Roman" w:hAnsi="Times New Roman" w:cs="Times New Roman"/>
+          <w:bCs/>
+          <w:color w:val="auto"/>
+          <w:sz w:val="26"/>
+          <w:szCs w:val="26"/>
+        </w:rPr>
+        <w:t xml:space="preserve">Una vez aprobado el cambio, </w:t>
+      </w:r>
+      <w:r>
+        <w:rPr>
+          <w:rFonts w:ascii="Times New Roman" w:eastAsia="Times New Roman" w:hAnsi="Times New Roman" w:cs="Times New Roman"/>
+          <w:b/>
+          <w:color w:val="7A042E" w:themeColor="accent6" w:themeShade="BF"/>
+          <w:sz w:val="26"/>
+          <w:szCs w:val="26"/>
+        </w:rPr>
+        <w:t>este debe aplicarse a la planificación del proyecto</w:t>
+      </w:r>
+      <w:r>
+        <w:rPr>
+          <w:rFonts w:ascii="Times New Roman" w:eastAsia="Times New Roman" w:hAnsi="Times New Roman" w:cs="Times New Roman"/>
+          <w:bCs/>
+          <w:color w:val="auto"/>
+          <w:sz w:val="26"/>
+          <w:szCs w:val="26"/>
+        </w:rPr>
+        <w:t xml:space="preserve">, lo que </w:t>
+      </w:r>
+      <w:r>
+        <w:rPr>
+          <w:rFonts w:ascii="Times New Roman" w:eastAsia="Times New Roman" w:hAnsi="Times New Roman" w:cs="Times New Roman"/>
+          <w:b/>
+          <w:color w:val="7A042E" w:themeColor="accent6" w:themeShade="BF"/>
+          <w:sz w:val="26"/>
+          <w:szCs w:val="26"/>
+        </w:rPr>
+        <w:t>podría implicar modificar las líneas base del proyecto</w:t>
+      </w:r>
+      <w:r>
+        <w:rPr>
+          <w:rFonts w:ascii="Times New Roman" w:eastAsia="Times New Roman" w:hAnsi="Times New Roman" w:cs="Times New Roman"/>
+          <w:bCs/>
+          <w:color w:val="auto"/>
+          <w:sz w:val="26"/>
+          <w:szCs w:val="26"/>
+        </w:rPr>
+        <w:t xml:space="preserve"> en base al análisis cuantitativo realizado, y volver a emitir los documentos de planificación que se hayan visto alterados.</w:t>
+      </w:r>
+    </w:p>
+    <w:p>
+      <w:pPr>
+        <w:pStyle w:val="Prrafodelista"/>
+        <w:tabs>
+          <w:tab w:val="left" w:pos="1311"/>
+        </w:tabs>
+        <w:rPr>
+          <w:rFonts w:ascii="Times New Roman" w:eastAsia="Times New Roman" w:hAnsi="Times New Roman" w:cs="Times New Roman"/>
+          <w:b/>
+          <w:color w:val="161718" w:themeColor="text1"/>
+          <w:sz w:val="26"/>
+          <w:szCs w:val="26"/>
+          <w:u w:val="single"/>
+        </w:rPr>
+      </w:pPr>
+    </w:p>
+    <w:p>
+      <w:pPr>
+        <w:tabs>
+          <w:tab w:val="left" w:pos="1311"/>
+        </w:tabs>
+        <w:rPr>
+          <w:rFonts w:ascii="Times New Roman" w:eastAsia="Times New Roman" w:hAnsi="Times New Roman" w:cs="Times New Roman"/>
+          <w:b/>
+          <w:color w:val="161718" w:themeColor="text1"/>
+          <w:sz w:val="32"/>
+          <w:szCs w:val="32"/>
+          <w:u w:val="single"/>
+        </w:rPr>
+      </w:pPr>
+      <w:r>
+        <w:rPr>
+          <w:rFonts w:ascii="Times New Roman" w:eastAsia="Times New Roman" w:hAnsi="Times New Roman" w:cs="Times New Roman"/>
+          <w:b/>
+          <w:color w:val="161718" w:themeColor="text1"/>
+          <w:sz w:val="26"/>
+          <w:szCs w:val="26"/>
+        </w:rPr>
+        <w:t xml:space="preserve">           </w:t>
+      </w:r>
+      <w:r>
+        <w:rPr>
+          <w:rFonts w:ascii="Times New Roman" w:eastAsia="Times New Roman" w:hAnsi="Times New Roman" w:cs="Times New Roman"/>
+          <w:b/>
+          <w:color w:val="161718" w:themeColor="text1"/>
+          <w:sz w:val="32"/>
+          <w:szCs w:val="32"/>
+          <w:u w:val="single"/>
+        </w:rPr>
+        <w:t>Informar:</w:t>
       </w:r>
     </w:p>
     <w:p>
@@ -11566,7 +12300,7 @@
           <w:color w:val="auto"/>
         </w:rPr>
         <w:drawing>
-          <wp:anchor distT="0" distB="0" distL="114300" distR="114300" simplePos="0" relativeHeight="251672576" behindDoc="0" locked="0" layoutInCell="1" allowOverlap="1" wp14:anchorId="07D6C874" wp14:editId="1C1805CF">
+          <wp:anchor distT="0" distB="0" distL="114300" distR="114300" simplePos="0" relativeHeight="251672576" behindDoc="0" locked="0" layoutInCell="1" allowOverlap="1" wp14:anchorId="07D6C874" wp14:editId="47177B3C">
             <wp:simplePos x="0" y="0"/>
             <wp:positionH relativeFrom="column">
               <wp:posOffset>400685</wp:posOffset>
@@ -11591,7 +12325,7 @@
                     </pic:cNvPicPr>
                   </pic:nvPicPr>
                   <pic:blipFill>
-                    <a:blip r:embed="rId10">
+                    <a:blip r:embed="rId11">
                       <a:extLst>
                         <a:ext uri="{28A0092B-C50C-407E-A947-70E740481C1C}">
                           <a14:useLocalDpi xmlns:a14="http://schemas.microsoft.com/office/drawing/2010/main" val="0"/>
@@ -11782,6 +12516,150 @@
     </w:p>
     <w:p>
       <w:pPr>
+        <w:pStyle w:val="Ttulo2"/>
+        <w:pBdr>
+          <w:top w:val="single" w:sz="4" w:space="1" w:color="auto"/>
+          <w:left w:val="single" w:sz="4" w:space="4" w:color="auto"/>
+          <w:bottom w:val="single" w:sz="4" w:space="1" w:color="auto"/>
+          <w:right w:val="single" w:sz="4" w:space="4" w:color="auto"/>
+        </w:pBdr>
+        <w:shd w:val="clear" w:color="auto" w:fill="7A042E" w:themeFill="accent6" w:themeFillShade="BF"/>
+        <w:spacing w:after="500"/>
+        <w:ind w:left="360"/>
+        <w:rPr>
+          <w:rFonts w:ascii="Times New Roman" w:hAnsi="Times New Roman"/>
+          <w:sz w:val="32"/>
+        </w:rPr>
+      </w:pPr>
+      <w:r>
+        <w:rPr>
+          <w:rFonts w:ascii="Times New Roman" w:hAnsi="Times New Roman"/>
+          <w:sz w:val="32"/>
+        </w:rPr>
+        <w:t>4.3 Formularios de registro de cambios (FRC)</w:t>
+      </w:r>
+    </w:p>
+    <w:p>
+      <w:pPr>
+        <w:pStyle w:val="Ttulo2"/>
+        <w:spacing w:after="500"/>
+        <w:ind w:left="720"/>
+        <w:rPr>
+          <w:rFonts w:ascii="Times New Roman" w:hAnsi="Times New Roman"/>
+          <w:b w:val="0"/>
+          <w:bCs/>
+          <w:sz w:val="26"/>
+          <w:szCs w:val="26"/>
+        </w:rPr>
+      </w:pPr>
+      <w:r>
+        <w:rPr>
+          <w:rFonts w:ascii="Times New Roman" w:hAnsi="Times New Roman"/>
+          <w:b w:val="0"/>
+          <w:bCs/>
+          <w:sz w:val="26"/>
+          <w:szCs w:val="26"/>
+        </w:rPr>
+        <w:t xml:space="preserve">El objetivo de este documento </w:t>
+      </w:r>
+      <w:r>
+        <w:rPr>
+          <w:rFonts w:ascii="Times New Roman" w:hAnsi="Times New Roman"/>
+          <w:color w:val="7A042E" w:themeColor="accent6" w:themeShade="BF"/>
+          <w:sz w:val="26"/>
+          <w:szCs w:val="26"/>
+        </w:rPr>
+        <w:t>es monitorear, registrar y controlar todos los cambios</w:t>
+      </w:r>
+      <w:r>
+        <w:rPr>
+          <w:rFonts w:ascii="Times New Roman" w:hAnsi="Times New Roman"/>
+          <w:b w:val="0"/>
+          <w:bCs/>
+          <w:sz w:val="26"/>
+          <w:szCs w:val="26"/>
+        </w:rPr>
+        <w:t xml:space="preserve"> que han sido tanto aplicados como n</w:t>
+      </w:r>
+      <w:r>
+        <w:rPr>
+          <w:rFonts w:ascii="Times New Roman" w:hAnsi="Times New Roman"/>
+          <w:b w:val="0"/>
+          <w:bCs/>
+          <w:sz w:val="26"/>
+          <w:szCs w:val="26"/>
+        </w:rPr>
+        <w:t xml:space="preserve">o en el proyecto con el objetivo de </w:t>
+      </w:r>
+      <w:r>
+        <w:rPr>
+          <w:rFonts w:ascii="Times New Roman" w:hAnsi="Times New Roman"/>
+          <w:color w:val="7A042E" w:themeColor="accent6" w:themeShade="BF"/>
+          <w:sz w:val="26"/>
+          <w:szCs w:val="26"/>
+        </w:rPr>
+        <w:t>mantener un histórico</w:t>
+      </w:r>
+      <w:r>
+        <w:rPr>
+          <w:rFonts w:ascii="Times New Roman" w:hAnsi="Times New Roman"/>
+          <w:b w:val="0"/>
+          <w:bCs/>
+          <w:sz w:val="26"/>
+          <w:szCs w:val="26"/>
+        </w:rPr>
+        <w:t xml:space="preserve"> para poder entender el origen de las modificaciones sobre el cronograma y costes debido a los cambios, y el resultado de las diferentes solicitudes, </w:t>
+      </w:r>
+      <w:r>
+        <w:rPr>
+          <w:rFonts w:ascii="Times New Roman" w:hAnsi="Times New Roman"/>
+          <w:color w:val="7A042E" w:themeColor="accent6" w:themeShade="BF"/>
+          <w:sz w:val="26"/>
+          <w:szCs w:val="26"/>
+        </w:rPr>
+        <w:t>evitando así repetir el proceso para una solicitud que en su día fue rechazada</w:t>
+      </w:r>
+      <w:r>
+        <w:rPr>
+          <w:rFonts w:ascii="Times New Roman" w:hAnsi="Times New Roman"/>
+          <w:b w:val="0"/>
+          <w:bCs/>
+          <w:sz w:val="26"/>
+          <w:szCs w:val="26"/>
+        </w:rPr>
+        <w:t>.</w:t>
+      </w:r>
+    </w:p>
+    <w:p>
+      <w:pPr>
+        <w:pStyle w:val="Ttulo2"/>
+        <w:spacing w:after="500"/>
+        <w:ind w:left="720"/>
+        <w:rPr>
+          <w:rFonts w:ascii="Times New Roman" w:hAnsi="Times New Roman"/>
+          <w:b w:val="0"/>
+          <w:bCs/>
+          <w:sz w:val="26"/>
+          <w:szCs w:val="26"/>
+        </w:rPr>
+      </w:pPr>
+      <w:r>
+        <w:rPr>
+          <w:rFonts w:ascii="Times New Roman" w:hAnsi="Times New Roman"/>
+          <w:b w:val="0"/>
+          <w:bCs/>
+          <w:sz w:val="26"/>
+          <w:szCs w:val="26"/>
+        </w:rPr>
+        <w:t>Estos documentos se generarán tras ser rechazado o aceptado un cambio, y en este último caso se actualizar de manera periódica.</w:t>
+      </w:r>
+    </w:p>
+    <w:p>
+      <w:pPr>
+        <w:pStyle w:val="Prrafodelista"/>
+        <w:tabs>
+          <w:tab w:val="left" w:pos="1311"/>
+        </w:tabs>
         <w:rPr>
           <w:rFonts w:ascii="Times New Roman" w:eastAsia="Times New Roman" w:hAnsi="Times New Roman" w:cs="Times New Roman"/>
           <w:b/>
@@ -11790,6 +12668,634 @@
           <w:szCs w:val="26"/>
         </w:rPr>
       </w:pPr>
+      <w:r>
+        <w:rPr>
+          <w:rFonts w:ascii="Times New Roman" w:eastAsia="Times New Roman" w:hAnsi="Times New Roman" w:cs="Times New Roman"/>
+          <w:bCs/>
+          <w:color w:val="auto"/>
+          <w:sz w:val="26"/>
+          <w:szCs w:val="26"/>
+        </w:rPr>
+        <w:t xml:space="preserve">Respecto al formato </w:t>
+      </w:r>
+      <w:r>
+        <w:rPr>
+          <w:rFonts w:ascii="Times New Roman" w:eastAsia="Times New Roman" w:hAnsi="Times New Roman" w:cs="Times New Roman"/>
+          <w:b/>
+          <w:color w:val="7A042E" w:themeColor="accent6" w:themeShade="BF"/>
+          <w:sz w:val="26"/>
+          <w:szCs w:val="26"/>
+        </w:rPr>
+        <w:t>utilizaremos la siguiente plantilla:</w:t>
+      </w:r>
+    </w:p>
+    <w:p>
+      <w:r>
+        <w:rPr>
+          <w:rFonts w:ascii="Times New Roman" w:hAnsi="Times New Roman"/>
+          <w:b/>
+          <w:bCs/>
+          <w:noProof/>
+          <w:sz w:val="26"/>
+          <w:szCs w:val="26"/>
+        </w:rPr>
+        <w:drawing>
+          <wp:anchor distT="0" distB="0" distL="114300" distR="114300" simplePos="0" relativeHeight="251675648" behindDoc="0" locked="0" layoutInCell="1" allowOverlap="1" wp14:anchorId="5F023C11" wp14:editId="2D4D3A5B">
+            <wp:simplePos x="0" y="0"/>
+            <wp:positionH relativeFrom="column">
+              <wp:posOffset>882395</wp:posOffset>
+            </wp:positionH>
+            <wp:positionV relativeFrom="paragraph">
+              <wp:posOffset>135255</wp:posOffset>
+            </wp:positionV>
+            <wp:extent cx="3790950" cy="2137410"/>
+            <wp:effectExtent l="0" t="0" r="0" b="0"/>
+            <wp:wrapSquare wrapText="bothSides"/>
+            <wp:docPr id="12" name="Imagen 12"/>
+            <wp:cNvGraphicFramePr>
+              <a:graphicFrameLocks xmlns:a="http://schemas.openxmlformats.org/drawingml/2006/main" noChangeAspect="1"/>
+            </wp:cNvGraphicFramePr>
+            <a:graphic xmlns:a="http://schemas.openxmlformats.org/drawingml/2006/main">
+              <a:graphicData uri="http://schemas.openxmlformats.org/drawingml/2006/picture">
+                <pic:pic xmlns:pic="http://schemas.openxmlformats.org/drawingml/2006/picture">
+                  <pic:nvPicPr>
+                    <pic:cNvPr id="0" name="Picture 4"/>
+                    <pic:cNvPicPr>
+                      <a:picLocks noChangeAspect="1" noChangeArrowheads="1"/>
+                    </pic:cNvPicPr>
+                  </pic:nvPicPr>
+                  <pic:blipFill>
+                    <a:blip r:embed="rId12">
+                      <a:extLst>
+                        <a:ext uri="{28A0092B-C50C-407E-A947-70E740481C1C}">
+                          <a14:useLocalDpi xmlns:a14="http://schemas.microsoft.com/office/drawing/2010/main" val="0"/>
+                        </a:ext>
+                      </a:extLst>
+                    </a:blip>
+                    <a:srcRect/>
+                    <a:stretch>
+                      <a:fillRect/>
+                    </a:stretch>
+                  </pic:blipFill>
+                  <pic:spPr bwMode="auto">
+                    <a:xfrm>
+                      <a:off x="0" y="0"/>
+                      <a:ext cx="3790950" cy="2137410"/>
+                    </a:xfrm>
+                    <a:prstGeom prst="rect">
+                      <a:avLst/>
+                    </a:prstGeom>
+                    <a:noFill/>
+                    <a:ln>
+                      <a:noFill/>
+                    </a:ln>
+                  </pic:spPr>
+                </pic:pic>
+              </a:graphicData>
+            </a:graphic>
+            <wp14:sizeRelH relativeFrom="page">
+              <wp14:pctWidth>0</wp14:pctWidth>
+            </wp14:sizeRelH>
+            <wp14:sizeRelV relativeFrom="page">
+              <wp14:pctHeight>0</wp14:pctHeight>
+            </wp14:sizeRelV>
+          </wp:anchor>
+        </w:drawing>
+      </w:r>
+    </w:p>
+    <w:p/>
+    <w:p>
+      <w:pPr>
+        <w:rPr>
+          <w:rFonts w:ascii="Times New Roman" w:eastAsia="Times New Roman" w:hAnsi="Times New Roman" w:cs="Times New Roman"/>
+          <w:b/>
+          <w:color w:val="7A042E" w:themeColor="accent6" w:themeShade="BF"/>
+          <w:sz w:val="26"/>
+          <w:szCs w:val="26"/>
+        </w:rPr>
+      </w:pPr>
+    </w:p>
+    <w:p/>
+    <w:p/>
+    <w:p/>
+    <w:p/>
+    <w:p/>
+    <w:p/>
+    <w:p>
+      <w:r>
+        <w:rPr>
+          <w:rFonts w:ascii="Times New Roman" w:hAnsi="Times New Roman"/>
+          <w:b/>
+          <w:bCs/>
+          <w:noProof/>
+          <w:sz w:val="26"/>
+          <w:szCs w:val="26"/>
+        </w:rPr>
+        <w:drawing>
+          <wp:anchor distT="0" distB="0" distL="114300" distR="114300" simplePos="0" relativeHeight="251676672" behindDoc="0" locked="0" layoutInCell="1" allowOverlap="1" wp14:anchorId="6CE8F1AD" wp14:editId="3E8317C6">
+            <wp:simplePos x="0" y="0"/>
+            <wp:positionH relativeFrom="column">
+              <wp:posOffset>876300</wp:posOffset>
+            </wp:positionH>
+            <wp:positionV relativeFrom="paragraph">
+              <wp:posOffset>199390</wp:posOffset>
+            </wp:positionV>
+            <wp:extent cx="3790950" cy="1569085"/>
+            <wp:effectExtent l="0" t="0" r="0" b="0"/>
+            <wp:wrapSquare wrapText="bothSides"/>
+            <wp:docPr id="17" name="Imagen 17"/>
+            <wp:cNvGraphicFramePr>
+              <a:graphicFrameLocks xmlns:a="http://schemas.openxmlformats.org/drawingml/2006/main" noChangeAspect="1"/>
+            </wp:cNvGraphicFramePr>
+            <a:graphic xmlns:a="http://schemas.openxmlformats.org/drawingml/2006/main">
+              <a:graphicData uri="http://schemas.openxmlformats.org/drawingml/2006/picture">
+                <pic:pic xmlns:pic="http://schemas.openxmlformats.org/drawingml/2006/picture">
+                  <pic:nvPicPr>
+                    <pic:cNvPr id="0" name="Picture 5"/>
+                    <pic:cNvPicPr>
+                      <a:picLocks noChangeAspect="1" noChangeArrowheads="1"/>
+                    </pic:cNvPicPr>
+                  </pic:nvPicPr>
+                  <pic:blipFill>
+                    <a:blip r:embed="rId13">
+                      <a:extLst>
+                        <a:ext uri="{28A0092B-C50C-407E-A947-70E740481C1C}">
+                          <a14:useLocalDpi xmlns:a14="http://schemas.microsoft.com/office/drawing/2010/main" val="0"/>
+                        </a:ext>
+                      </a:extLst>
+                    </a:blip>
+                    <a:srcRect/>
+                    <a:stretch>
+                      <a:fillRect/>
+                    </a:stretch>
+                  </pic:blipFill>
+                  <pic:spPr bwMode="auto">
+                    <a:xfrm>
+                      <a:off x="0" y="0"/>
+                      <a:ext cx="3790950" cy="1569085"/>
+                    </a:xfrm>
+                    <a:prstGeom prst="rect">
+                      <a:avLst/>
+                    </a:prstGeom>
+                    <a:noFill/>
+                    <a:ln>
+                      <a:noFill/>
+                    </a:ln>
+                  </pic:spPr>
+                </pic:pic>
+              </a:graphicData>
+            </a:graphic>
+            <wp14:sizeRelH relativeFrom="page">
+              <wp14:pctWidth>0</wp14:pctWidth>
+            </wp14:sizeRelH>
+            <wp14:sizeRelV relativeFrom="page">
+              <wp14:pctHeight>0</wp14:pctHeight>
+            </wp14:sizeRelV>
+          </wp:anchor>
+        </w:drawing>
+      </w:r>
+    </w:p>
+    <w:p/>
+    <w:p/>
+    <w:p/>
+    <w:p/>
+    <w:p/>
+    <w:p/>
+    <w:p>
+      <w:pPr>
+        <w:pStyle w:val="Ttulo2"/>
+        <w:pBdr>
+          <w:top w:val="single" w:sz="4" w:space="1" w:color="auto"/>
+          <w:left w:val="single" w:sz="4" w:space="4" w:color="auto"/>
+          <w:bottom w:val="single" w:sz="4" w:space="1" w:color="auto"/>
+          <w:right w:val="single" w:sz="4" w:space="4" w:color="auto"/>
+        </w:pBdr>
+        <w:shd w:val="clear" w:color="auto" w:fill="7A042E" w:themeFill="accent6" w:themeFillShade="BF"/>
+        <w:spacing w:after="500"/>
+        <w:ind w:left="360"/>
+        <w:rPr>
+          <w:rFonts w:ascii="Times New Roman" w:hAnsi="Times New Roman"/>
+          <w:sz w:val="32"/>
+        </w:rPr>
+      </w:pPr>
+      <w:r>
+        <w:rPr>
+          <w:rFonts w:ascii="Times New Roman" w:hAnsi="Times New Roman"/>
+          <w:sz w:val="32"/>
+        </w:rPr>
+        <w:lastRenderedPageBreak/>
+        <w:t>4.</w:t>
+      </w:r>
+      <w:r>
+        <w:rPr>
+          <w:rFonts w:ascii="Times New Roman" w:hAnsi="Times New Roman"/>
+          <w:sz w:val="32"/>
+        </w:rPr>
+        <w:t>4</w:t>
+      </w:r>
+      <w:r>
+        <w:rPr>
+          <w:rFonts w:ascii="Times New Roman" w:hAnsi="Times New Roman"/>
+          <w:sz w:val="32"/>
+        </w:rPr>
+        <w:t xml:space="preserve"> Resolución de conflictos</w:t>
+      </w:r>
+    </w:p>
+    <w:p>
+      <w:pPr>
+        <w:pStyle w:val="Ttulo2"/>
+        <w:spacing w:after="500"/>
+        <w:ind w:left="720"/>
+        <w:rPr>
+          <w:rFonts w:ascii="Times New Roman" w:hAnsi="Times New Roman"/>
+          <w:b w:val="0"/>
+          <w:bCs/>
+          <w:sz w:val="26"/>
+          <w:szCs w:val="26"/>
+        </w:rPr>
+      </w:pPr>
+      <w:r>
+        <w:rPr>
+          <w:rFonts w:ascii="Times New Roman" w:hAnsi="Times New Roman"/>
+          <w:b w:val="0"/>
+          <w:bCs/>
+          <w:sz w:val="26"/>
+          <w:szCs w:val="26"/>
+        </w:rPr>
+        <w:t xml:space="preserve">Con respecto a los </w:t>
+      </w:r>
+      <w:r>
+        <w:rPr>
+          <w:rFonts w:ascii="Times New Roman" w:hAnsi="Times New Roman"/>
+          <w:b w:val="0"/>
+          <w:bCs/>
+          <w:sz w:val="26"/>
+          <w:szCs w:val="26"/>
+        </w:rPr>
+        <w:t xml:space="preserve">formularios mencionados anteriormente, </w:t>
+      </w:r>
+      <w:r>
+        <w:rPr>
+          <w:rFonts w:ascii="Times New Roman" w:hAnsi="Times New Roman"/>
+          <w:color w:val="7A042E" w:themeColor="accent6" w:themeShade="BF"/>
+          <w:sz w:val="26"/>
+          <w:szCs w:val="26"/>
+        </w:rPr>
+        <w:t>en caso de producirse una situación de empate</w:t>
+      </w:r>
+      <w:r>
+        <w:rPr>
+          <w:rFonts w:ascii="Times New Roman" w:hAnsi="Times New Roman"/>
+          <w:b w:val="0"/>
+          <w:bCs/>
+          <w:sz w:val="26"/>
+          <w:szCs w:val="26"/>
+        </w:rPr>
+        <w:t xml:space="preserve"> o de no alcanzar una mayoría absoluta en las votaciones que estos generan se realizará un </w:t>
+      </w:r>
+      <w:r>
+        <w:rPr>
+          <w:rFonts w:ascii="Times New Roman" w:hAnsi="Times New Roman"/>
+          <w:color w:val="7A042E" w:themeColor="accent6" w:themeShade="BF"/>
+          <w:sz w:val="26"/>
+          <w:szCs w:val="26"/>
+        </w:rPr>
+        <w:t>proceso de resolución</w:t>
+      </w:r>
+      <w:r>
+        <w:rPr>
+          <w:rFonts w:ascii="Times New Roman" w:hAnsi="Times New Roman"/>
+          <w:b w:val="0"/>
+          <w:bCs/>
+          <w:sz w:val="26"/>
+          <w:szCs w:val="26"/>
+        </w:rPr>
+        <w:t xml:space="preserve"> donde los distintos miembros expondrán sus posturas </w:t>
+      </w:r>
+      <w:r>
+        <w:rPr>
+          <w:rFonts w:ascii="Times New Roman" w:hAnsi="Times New Roman"/>
+          <w:color w:val="7A042E" w:themeColor="accent6" w:themeShade="BF"/>
+          <w:sz w:val="26"/>
+          <w:szCs w:val="26"/>
+        </w:rPr>
+        <w:t>con el fin de dirimir</w:t>
+      </w:r>
+      <w:r>
+        <w:rPr>
+          <w:rFonts w:ascii="Times New Roman" w:hAnsi="Times New Roman"/>
+          <w:b w:val="0"/>
+          <w:bCs/>
+          <w:sz w:val="26"/>
+          <w:szCs w:val="26"/>
+        </w:rPr>
+        <w:t>.</w:t>
+      </w:r>
+    </w:p>
+    <w:p>
+      <w:pPr>
+        <w:pStyle w:val="Ttulo2"/>
+        <w:spacing w:after="500"/>
+        <w:ind w:left="720"/>
+        <w:rPr>
+          <w:rFonts w:ascii="Times New Roman" w:hAnsi="Times New Roman"/>
+          <w:b w:val="0"/>
+          <w:bCs/>
+          <w:sz w:val="26"/>
+          <w:szCs w:val="26"/>
+        </w:rPr>
+      </w:pPr>
+      <w:r>
+        <w:rPr>
+          <w:rFonts w:ascii="Times New Roman" w:hAnsi="Times New Roman"/>
+          <w:b w:val="0"/>
+          <w:bCs/>
+          <w:sz w:val="26"/>
+          <w:szCs w:val="26"/>
+        </w:rPr>
+        <w:t xml:space="preserve">Posteriormente, tras un plazo de dos días de reflexión se realizará una </w:t>
+      </w:r>
+      <w:r>
+        <w:rPr>
+          <w:rFonts w:ascii="Times New Roman" w:hAnsi="Times New Roman"/>
+          <w:color w:val="7A042E" w:themeColor="accent6" w:themeShade="BF"/>
+          <w:sz w:val="26"/>
+          <w:szCs w:val="26"/>
+        </w:rPr>
+        <w:t>segunda votación</w:t>
+      </w:r>
+      <w:r>
+        <w:rPr>
+          <w:rFonts w:ascii="Times New Roman" w:hAnsi="Times New Roman"/>
+          <w:b w:val="0"/>
+          <w:bCs/>
+          <w:color w:val="7A042E" w:themeColor="accent6" w:themeShade="BF"/>
+          <w:sz w:val="26"/>
+          <w:szCs w:val="26"/>
+        </w:rPr>
+        <w:t xml:space="preserve"> </w:t>
+      </w:r>
+      <w:r>
+        <w:rPr>
+          <w:rFonts w:ascii="Times New Roman" w:hAnsi="Times New Roman"/>
+          <w:b w:val="0"/>
+          <w:bCs/>
+          <w:sz w:val="26"/>
+          <w:szCs w:val="26"/>
+        </w:rPr>
+        <w:t>dependiendo de la urgencia del conflicto.</w:t>
+      </w:r>
+    </w:p>
+    <w:p>
+      <w:pPr>
+        <w:pStyle w:val="Ttulo2"/>
+        <w:pBdr>
+          <w:top w:val="single" w:sz="4" w:space="1" w:color="auto"/>
+          <w:left w:val="single" w:sz="4" w:space="4" w:color="auto"/>
+          <w:bottom w:val="single" w:sz="4" w:space="1" w:color="auto"/>
+          <w:right w:val="single" w:sz="4" w:space="4" w:color="auto"/>
+        </w:pBdr>
+        <w:shd w:val="clear" w:color="auto" w:fill="7A042E" w:themeFill="accent6" w:themeFillShade="BF"/>
+        <w:spacing w:after="500"/>
+        <w:ind w:left="360"/>
+        <w:rPr>
+          <w:rFonts w:ascii="Times New Roman" w:hAnsi="Times New Roman"/>
+          <w:sz w:val="32"/>
+        </w:rPr>
+      </w:pPr>
+      <w:r>
+        <w:rPr>
+          <w:rFonts w:ascii="Times New Roman" w:hAnsi="Times New Roman"/>
+          <w:sz w:val="32"/>
+        </w:rPr>
+        <w:t>4.</w:t>
+      </w:r>
+      <w:r>
+        <w:rPr>
+          <w:rFonts w:ascii="Times New Roman" w:hAnsi="Times New Roman"/>
+          <w:sz w:val="32"/>
+        </w:rPr>
+        <w:t>5</w:t>
+      </w:r>
+      <w:r>
+        <w:rPr>
+          <w:rFonts w:ascii="Times New Roman" w:hAnsi="Times New Roman"/>
+          <w:sz w:val="32"/>
+        </w:rPr>
+        <w:t xml:space="preserve"> Introducción de cambios y reuniones extraordinarias</w:t>
+      </w:r>
+    </w:p>
+    <w:p>
+      <w:pPr>
+        <w:pStyle w:val="Ttulo2"/>
+        <w:spacing w:after="500"/>
+        <w:ind w:left="720"/>
+        <w:rPr>
+          <w:rFonts w:ascii="Times New Roman" w:hAnsi="Times New Roman"/>
+          <w:b w:val="0"/>
+          <w:bCs/>
+          <w:sz w:val="26"/>
+          <w:szCs w:val="26"/>
+        </w:rPr>
+      </w:pPr>
+      <w:r>
+        <w:rPr>
+          <w:rFonts w:ascii="Times New Roman" w:hAnsi="Times New Roman"/>
+          <w:color w:val="7A042E" w:themeColor="accent6" w:themeShade="BF"/>
+          <w:sz w:val="26"/>
+          <w:szCs w:val="26"/>
+        </w:rPr>
+        <w:t>Los cambios</w:t>
+      </w:r>
+      <w:r>
+        <w:rPr>
+          <w:rFonts w:ascii="Times New Roman" w:hAnsi="Times New Roman"/>
+          <w:b w:val="0"/>
+          <w:bCs/>
+          <w:sz w:val="26"/>
+          <w:szCs w:val="26"/>
+        </w:rPr>
+        <w:t xml:space="preserve"> aprobados por el CCC tras sus respectivas votaciones </w:t>
+      </w:r>
+      <w:r>
+        <w:rPr>
+          <w:rFonts w:ascii="Times New Roman" w:hAnsi="Times New Roman"/>
+          <w:color w:val="7A042E" w:themeColor="accent6" w:themeShade="BF"/>
+          <w:sz w:val="26"/>
+          <w:szCs w:val="26"/>
+        </w:rPr>
+        <w:t>serán introducidos de forma periódica en pequeñas etapas</w:t>
+      </w:r>
+      <w:r>
+        <w:rPr>
+          <w:rFonts w:ascii="Times New Roman" w:hAnsi="Times New Roman"/>
+          <w:b w:val="0"/>
+          <w:bCs/>
+          <w:sz w:val="26"/>
+          <w:szCs w:val="26"/>
+        </w:rPr>
+        <w:t xml:space="preserve"> con el fin de no perturbar a grandes rasgos la estructura del proyecto, para ello se procederá a aplicar una serie de políticas, directivas y procedimientos que indicaremos más adelante en este documento.</w:t>
+      </w:r>
+    </w:p>
+    <w:p>
+      <w:pPr>
+        <w:pStyle w:val="Ttulo2"/>
+        <w:spacing w:after="500"/>
+        <w:ind w:left="720"/>
+        <w:rPr>
+          <w:rFonts w:ascii="Times New Roman" w:hAnsi="Times New Roman"/>
+          <w:b w:val="0"/>
+          <w:bCs/>
+          <w:sz w:val="26"/>
+          <w:szCs w:val="26"/>
+        </w:rPr>
+      </w:pPr>
+      <w:r>
+        <w:rPr>
+          <w:rFonts w:ascii="Times New Roman" w:hAnsi="Times New Roman"/>
+          <w:b w:val="0"/>
+          <w:bCs/>
+          <w:sz w:val="26"/>
+          <w:szCs w:val="26"/>
+        </w:rPr>
+        <w:t>Como norma general las solicitudes de cambio para el proyecto se debe</w:t>
+      </w:r>
+      <w:r>
+        <w:rPr>
+          <w:rFonts w:ascii="Times New Roman" w:hAnsi="Times New Roman"/>
+          <w:b w:val="0"/>
+          <w:bCs/>
+          <w:sz w:val="26"/>
+          <w:szCs w:val="26"/>
+        </w:rPr>
+        <w:t xml:space="preserve">rán </w:t>
+      </w:r>
+      <w:r>
+        <w:rPr>
+          <w:rFonts w:ascii="Times New Roman" w:hAnsi="Times New Roman"/>
+          <w:b w:val="0"/>
+          <w:bCs/>
+          <w:sz w:val="26"/>
+          <w:szCs w:val="26"/>
+        </w:rPr>
+        <w:t xml:space="preserve">complementar con un </w:t>
+      </w:r>
+      <w:r>
+        <w:rPr>
+          <w:rFonts w:ascii="Times New Roman" w:hAnsi="Times New Roman"/>
+          <w:color w:val="7A042E" w:themeColor="accent6" w:themeShade="BF"/>
+          <w:sz w:val="26"/>
+          <w:szCs w:val="26"/>
+        </w:rPr>
+        <w:t>estudio del impacto</w:t>
+      </w:r>
+      <w:r>
+        <w:rPr>
+          <w:rFonts w:ascii="Times New Roman" w:hAnsi="Times New Roman"/>
+          <w:b w:val="0"/>
+          <w:bCs/>
+          <w:color w:val="7A042E" w:themeColor="accent6" w:themeShade="BF"/>
+          <w:sz w:val="26"/>
+          <w:szCs w:val="26"/>
+        </w:rPr>
+        <w:t xml:space="preserve"> </w:t>
+      </w:r>
+      <w:r>
+        <w:rPr>
+          <w:rFonts w:ascii="Times New Roman" w:hAnsi="Times New Roman"/>
+          <w:b w:val="0"/>
+          <w:bCs/>
+          <w:sz w:val="26"/>
+          <w:szCs w:val="26"/>
+        </w:rPr>
+        <w:t>que tendrán estos cambios sobre el Proyecto.</w:t>
+      </w:r>
+    </w:p>
+    <w:p>
+      <w:pPr>
+        <w:pStyle w:val="Ttulo2"/>
+        <w:spacing w:after="500"/>
+        <w:ind w:left="720"/>
+        <w:rPr>
+          <w:rFonts w:ascii="Times New Roman" w:hAnsi="Times New Roman"/>
+          <w:b w:val="0"/>
+          <w:bCs/>
+          <w:sz w:val="26"/>
+          <w:szCs w:val="26"/>
+        </w:rPr>
+      </w:pPr>
+      <w:r>
+        <w:rPr>
+          <w:rFonts w:ascii="Times New Roman" w:hAnsi="Times New Roman"/>
+          <w:b w:val="0"/>
+          <w:bCs/>
+          <w:sz w:val="26"/>
+          <w:szCs w:val="26"/>
+        </w:rPr>
+        <w:t xml:space="preserve">Todas las solicitudes de cambio, tanto las aprobadas como las denegadas, actualizan el </w:t>
+      </w:r>
+      <w:r>
+        <w:rPr>
+          <w:rFonts w:ascii="Times New Roman" w:hAnsi="Times New Roman"/>
+          <w:color w:val="7A042E" w:themeColor="accent6" w:themeShade="BF"/>
+          <w:sz w:val="26"/>
+          <w:szCs w:val="26"/>
+        </w:rPr>
+        <w:t>registro de cambios del proyecto</w:t>
+      </w:r>
+      <w:r>
+        <w:rPr>
+          <w:rFonts w:ascii="Times New Roman" w:hAnsi="Times New Roman"/>
+          <w:b w:val="0"/>
+          <w:bCs/>
+          <w:sz w:val="26"/>
+          <w:szCs w:val="26"/>
+        </w:rPr>
+        <w:t>.</w:t>
+      </w:r>
+    </w:p>
+    <w:p>
+      <w:pPr>
+        <w:pStyle w:val="Ttulo2"/>
+        <w:spacing w:after="500"/>
+        <w:ind w:left="720"/>
+        <w:rPr>
+          <w:rFonts w:ascii="Times New Roman" w:hAnsi="Times New Roman"/>
+          <w:b w:val="0"/>
+          <w:bCs/>
+          <w:sz w:val="26"/>
+          <w:szCs w:val="26"/>
+        </w:rPr>
+      </w:pPr>
+      <w:r>
+        <w:rPr>
+          <w:rFonts w:ascii="Times New Roman" w:hAnsi="Times New Roman"/>
+          <w:b w:val="0"/>
+          <w:bCs/>
+          <w:sz w:val="26"/>
+          <w:szCs w:val="26"/>
+        </w:rPr>
+        <w:t xml:space="preserve">De manera similar a los cambios, las </w:t>
+      </w:r>
+      <w:r>
+        <w:rPr>
+          <w:rFonts w:ascii="Times New Roman" w:hAnsi="Times New Roman"/>
+          <w:color w:val="7A042E" w:themeColor="accent6" w:themeShade="BF"/>
+          <w:sz w:val="26"/>
+          <w:szCs w:val="26"/>
+        </w:rPr>
+        <w:t>reuniones extraordinarias</w:t>
+      </w:r>
+      <w:r>
+        <w:rPr>
+          <w:rFonts w:ascii="Times New Roman" w:hAnsi="Times New Roman"/>
+          <w:b w:val="0"/>
+          <w:bCs/>
+          <w:sz w:val="26"/>
+          <w:szCs w:val="26"/>
+        </w:rPr>
+        <w:t xml:space="preserve"> aprobadas por CCC se fijarán en una determinada fecha que estudiará el comité atendiendo a la urgencia que esta supone y al calendario de reuniones.</w:t>
+      </w:r>
     </w:p>
     <w:p>
       <w:pPr>
@@ -11797,18 +13303,880 @@
           <w:tab w:val="left" w:pos="8339"/>
         </w:tabs>
       </w:pPr>
-      <w:bookmarkStart w:id="1" w:name="_GoBack"/>
-      <w:bookmarkEnd w:id="1"/>
-      <w:r>
+    </w:p>
+    <w:p>
+      <w:pPr>
+        <w:tabs>
+          <w:tab w:val="left" w:pos="8339"/>
+        </w:tabs>
+      </w:pPr>
+    </w:p>
+    <w:p>
+      <w:pPr>
+        <w:tabs>
+          <w:tab w:val="left" w:pos="8339"/>
+        </w:tabs>
+      </w:pPr>
+    </w:p>
+    <w:p>
+      <w:pPr>
+        <w:tabs>
+          <w:tab w:val="left" w:pos="8339"/>
+        </w:tabs>
+      </w:pPr>
+    </w:p>
+    <w:p>
+      <w:pPr>
+        <w:tabs>
+          <w:tab w:val="left" w:pos="8339"/>
+        </w:tabs>
+      </w:pPr>
+    </w:p>
+    <w:p>
+      <w:pPr>
+        <w:pStyle w:val="Ttulo2"/>
+        <w:pBdr>
+          <w:top w:val="single" w:sz="4" w:space="1" w:color="auto"/>
+          <w:left w:val="single" w:sz="4" w:space="4" w:color="auto"/>
+          <w:bottom w:val="single" w:sz="4" w:space="1" w:color="auto"/>
+          <w:right w:val="single" w:sz="4" w:space="4" w:color="auto"/>
+        </w:pBdr>
+        <w:shd w:val="clear" w:color="auto" w:fill="7A042E" w:themeFill="accent6" w:themeFillShade="BF"/>
+        <w:spacing w:after="500"/>
+        <w:rPr>
+          <w:rFonts w:ascii="Times New Roman" w:hAnsi="Times New Roman"/>
+          <w:sz w:val="32"/>
+        </w:rPr>
+      </w:pPr>
+      <w:r>
+        <w:rPr>
+          <w:rFonts w:ascii="Times New Roman" w:hAnsi="Times New Roman"/>
+          <w:sz w:val="32"/>
+        </w:rPr>
         <w:lastRenderedPageBreak/>
+        <w:t>5.</w:t>
+      </w:r>
+      <w:r>
+        <w:rPr>
+          <w:rFonts w:ascii="Times New Roman" w:hAnsi="Times New Roman"/>
+          <w:sz w:val="32"/>
+        </w:rPr>
+        <w:t xml:space="preserve"> Políticas, directivas y procedimientos de modificación</w:t>
+      </w:r>
+    </w:p>
+    <w:p>
+      <w:pPr>
+        <w:pStyle w:val="Ttulo2"/>
+        <w:spacing w:after="500"/>
+        <w:rPr>
+          <w:rFonts w:ascii="Times New Roman" w:hAnsi="Times New Roman"/>
+          <w:b w:val="0"/>
+          <w:bCs/>
+          <w:sz w:val="26"/>
+          <w:szCs w:val="26"/>
+        </w:rPr>
+      </w:pPr>
+      <w:r>
+        <w:rPr>
+          <w:rFonts w:ascii="Times New Roman" w:hAnsi="Times New Roman"/>
+          <w:b w:val="0"/>
+          <w:bCs/>
+          <w:sz w:val="26"/>
+          <w:szCs w:val="26"/>
+        </w:rPr>
+        <w:t>En esta sección, se indica como abordaremos la introducción de todos los cambios aprobados por el CCC, siempre respetando la coherencia y uniformidad de la estructura del proyecto.</w:t>
+      </w:r>
+    </w:p>
+    <w:p>
+      <w:pPr>
+        <w:pStyle w:val="Ttulo2"/>
+        <w:pBdr>
+          <w:top w:val="single" w:sz="4" w:space="1" w:color="auto"/>
+          <w:left w:val="single" w:sz="4" w:space="4" w:color="auto"/>
+          <w:bottom w:val="single" w:sz="4" w:space="1" w:color="auto"/>
+          <w:right w:val="single" w:sz="4" w:space="4" w:color="auto"/>
+        </w:pBdr>
+        <w:shd w:val="clear" w:color="auto" w:fill="7A042E" w:themeFill="accent6" w:themeFillShade="BF"/>
+        <w:spacing w:after="500"/>
+        <w:ind w:left="360"/>
+        <w:rPr>
+          <w:rFonts w:ascii="Times New Roman" w:hAnsi="Times New Roman"/>
+          <w:sz w:val="32"/>
+        </w:rPr>
+      </w:pPr>
+      <w:r>
+        <w:rPr>
+          <w:rFonts w:ascii="Times New Roman" w:hAnsi="Times New Roman"/>
+          <w:sz w:val="32"/>
+        </w:rPr>
+        <w:t>5.1 Control de cambios en documentos</w:t>
+      </w:r>
+    </w:p>
+    <w:p>
+      <w:pPr>
+        <w:pStyle w:val="Ttulo2"/>
+        <w:spacing w:after="500"/>
+        <w:ind w:left="720"/>
+        <w:rPr>
+          <w:rFonts w:ascii="Times New Roman" w:hAnsi="Times New Roman"/>
+          <w:b w:val="0"/>
+          <w:bCs/>
+          <w:sz w:val="26"/>
+          <w:szCs w:val="26"/>
+        </w:rPr>
+      </w:pPr>
+      <w:r>
+        <w:rPr>
+          <w:rFonts w:ascii="Times New Roman" w:hAnsi="Times New Roman"/>
+          <w:b w:val="0"/>
+          <w:bCs/>
+          <w:sz w:val="26"/>
+          <w:szCs w:val="26"/>
+        </w:rPr>
+        <w:t xml:space="preserve">En la </w:t>
+      </w:r>
+      <w:r>
+        <w:rPr>
+          <w:rFonts w:ascii="Times New Roman" w:hAnsi="Times New Roman"/>
+          <w:color w:val="7A042E" w:themeColor="accent6" w:themeShade="BF"/>
+          <w:sz w:val="26"/>
+          <w:szCs w:val="26"/>
+        </w:rPr>
+        <w:t>documentación del proyecto</w:t>
+      </w:r>
+      <w:r>
+        <w:rPr>
+          <w:rFonts w:ascii="Times New Roman" w:hAnsi="Times New Roman"/>
+          <w:b w:val="0"/>
+          <w:bCs/>
+          <w:sz w:val="26"/>
+          <w:szCs w:val="26"/>
+        </w:rPr>
+        <w:t xml:space="preserve"> que se someta a cambios y modificaciones se seguirá el siguiente procedimiento:</w:t>
+      </w:r>
+    </w:p>
+    <w:p>
+      <w:pPr>
+        <w:pStyle w:val="Ttulo2"/>
+        <w:numPr>
+          <w:ilvl w:val="0"/>
+          <w:numId w:val="34"/>
+        </w:numPr>
+        <w:spacing w:after="500"/>
+        <w:rPr>
+          <w:rFonts w:ascii="Times New Roman" w:hAnsi="Times New Roman"/>
+          <w:b w:val="0"/>
+          <w:bCs/>
+          <w:sz w:val="26"/>
+          <w:szCs w:val="26"/>
+        </w:rPr>
+      </w:pPr>
+      <w:r>
+        <w:rPr>
+          <w:rFonts w:ascii="Times New Roman" w:hAnsi="Times New Roman"/>
+          <w:b w:val="0"/>
+          <w:bCs/>
+          <w:sz w:val="26"/>
+          <w:szCs w:val="26"/>
+        </w:rPr>
+        <w:t xml:space="preserve">Si el cambio </w:t>
+      </w:r>
+      <w:r>
+        <w:rPr>
+          <w:rFonts w:ascii="Times New Roman" w:hAnsi="Times New Roman"/>
+          <w:color w:val="7A042E" w:themeColor="accent6" w:themeShade="BF"/>
+          <w:sz w:val="26"/>
+          <w:szCs w:val="26"/>
+        </w:rPr>
+        <w:t>no supone a grandes rasgos una modificación importante</w:t>
+      </w:r>
+      <w:r>
+        <w:rPr>
+          <w:rFonts w:ascii="Times New Roman" w:hAnsi="Times New Roman"/>
+          <w:b w:val="0"/>
+          <w:bCs/>
+          <w:sz w:val="26"/>
+          <w:szCs w:val="26"/>
+        </w:rPr>
+        <w:t xml:space="preserve"> del documento (menos del 30%) se realizarán los cambios oportunos en los correspondientes apartados sin modificar su identificador salvo cambios de formato los cuales se reflejarán añadiendo tras el nombre del documento “</w:t>
+      </w:r>
+      <w:r>
+        <w:rPr>
+          <w:rFonts w:ascii="Times New Roman" w:hAnsi="Times New Roman"/>
+          <w:b w:val="0"/>
+          <w:bCs/>
+          <w:sz w:val="26"/>
+          <w:szCs w:val="26"/>
+        </w:rPr>
+        <w:t>con formato”</w:t>
+      </w:r>
+      <w:r>
+        <w:rPr>
+          <w:rFonts w:ascii="Times New Roman" w:hAnsi="Times New Roman"/>
+          <w:b w:val="0"/>
+          <w:bCs/>
+          <w:sz w:val="26"/>
+          <w:szCs w:val="26"/>
+        </w:rPr>
+        <w:t>.</w:t>
+      </w:r>
+    </w:p>
+    <w:p>
+      <w:pPr>
+        <w:pStyle w:val="Ttulo2"/>
+        <w:numPr>
+          <w:ilvl w:val="0"/>
+          <w:numId w:val="34"/>
+        </w:numPr>
+        <w:spacing w:after="500"/>
+        <w:rPr>
+          <w:rFonts w:ascii="Times New Roman" w:hAnsi="Times New Roman"/>
+          <w:b w:val="0"/>
+          <w:bCs/>
+          <w:sz w:val="26"/>
+          <w:szCs w:val="26"/>
+        </w:rPr>
+      </w:pPr>
+      <w:r>
+        <w:rPr>
+          <w:rFonts w:ascii="Times New Roman" w:hAnsi="Times New Roman"/>
+          <w:b w:val="0"/>
+          <w:bCs/>
+          <w:sz w:val="26"/>
+          <w:szCs w:val="26"/>
+        </w:rPr>
+        <w:t xml:space="preserve">Si el </w:t>
+      </w:r>
+      <w:r>
+        <w:rPr>
+          <w:rFonts w:ascii="Times New Roman" w:hAnsi="Times New Roman"/>
+          <w:color w:val="7A042E" w:themeColor="accent6" w:themeShade="BF"/>
+          <w:sz w:val="26"/>
+          <w:szCs w:val="26"/>
+        </w:rPr>
+        <w:t xml:space="preserve">cambio supone una modificación importante del </w:t>
+      </w:r>
+      <w:r>
+        <w:rPr>
+          <w:rFonts w:ascii="Times New Roman" w:hAnsi="Times New Roman"/>
+          <w:color w:val="7A042E" w:themeColor="accent6" w:themeShade="BF"/>
+          <w:sz w:val="26"/>
+          <w:szCs w:val="26"/>
+        </w:rPr>
+        <w:t>documento</w:t>
+      </w:r>
+      <w:r>
+        <w:rPr>
+          <w:rFonts w:ascii="Times New Roman" w:hAnsi="Times New Roman"/>
+          <w:b w:val="0"/>
+          <w:bCs/>
+          <w:sz w:val="26"/>
+          <w:szCs w:val="26"/>
+        </w:rPr>
+        <w:t xml:space="preserve"> (</w:t>
+      </w:r>
+      <w:r>
+        <w:rPr>
+          <w:rFonts w:ascii="Times New Roman" w:hAnsi="Times New Roman"/>
+          <w:b w:val="0"/>
+          <w:bCs/>
+          <w:sz w:val="26"/>
+          <w:szCs w:val="26"/>
+        </w:rPr>
+        <w:t>más del 30%), se modificará el identificador del documento añadiendo la versión de la que se trata.</w:t>
+      </w:r>
+    </w:p>
+    <w:p>
+      <w:pPr>
+        <w:pStyle w:val="Ttulo2"/>
+        <w:numPr>
+          <w:ilvl w:val="0"/>
+          <w:numId w:val="34"/>
+        </w:numPr>
+        <w:spacing w:after="500"/>
+        <w:rPr>
+          <w:rFonts w:ascii="Times New Roman" w:hAnsi="Times New Roman"/>
+          <w:b w:val="0"/>
+          <w:bCs/>
+          <w:sz w:val="26"/>
+          <w:szCs w:val="26"/>
+        </w:rPr>
+      </w:pPr>
+      <w:r>
+        <w:rPr>
+          <w:rFonts w:ascii="Times New Roman" w:hAnsi="Times New Roman"/>
+          <w:b w:val="0"/>
+          <w:bCs/>
+          <w:sz w:val="26"/>
+          <w:szCs w:val="26"/>
+        </w:rPr>
+        <w:t xml:space="preserve">Los </w:t>
+      </w:r>
+      <w:r>
+        <w:rPr>
+          <w:rFonts w:ascii="Times New Roman" w:hAnsi="Times New Roman"/>
+          <w:color w:val="7A042E" w:themeColor="accent6" w:themeShade="BF"/>
+          <w:sz w:val="26"/>
+          <w:szCs w:val="26"/>
+        </w:rPr>
+        <w:t>registros de cambio</w:t>
+      </w:r>
+      <w:r>
+        <w:rPr>
+          <w:rFonts w:ascii="Times New Roman" w:hAnsi="Times New Roman"/>
+          <w:b w:val="0"/>
+          <w:bCs/>
+          <w:sz w:val="26"/>
+          <w:szCs w:val="26"/>
+        </w:rPr>
+        <w:t xml:space="preserve"> incluyen el nombre del autor </w:t>
+      </w:r>
+      <w:r>
+        <w:rPr>
+          <w:rFonts w:ascii="Times New Roman" w:hAnsi="Times New Roman"/>
+          <w:b w:val="0"/>
+          <w:bCs/>
+          <w:sz w:val="26"/>
+          <w:szCs w:val="26"/>
+        </w:rPr>
+        <w:t>y fecha</w:t>
+      </w:r>
+      <w:r>
+        <w:rPr>
+          <w:rFonts w:ascii="Times New Roman" w:hAnsi="Times New Roman"/>
+          <w:b w:val="0"/>
+          <w:bCs/>
+          <w:sz w:val="26"/>
+          <w:szCs w:val="26"/>
+        </w:rPr>
+        <w:t xml:space="preserve"> y hora de su modificación además </w:t>
+      </w:r>
+      <w:r>
+        <w:rPr>
+          <w:rFonts w:ascii="Times New Roman" w:hAnsi="Times New Roman"/>
+          <w:b w:val="0"/>
+          <w:bCs/>
+          <w:sz w:val="26"/>
+          <w:szCs w:val="26"/>
+        </w:rPr>
+        <w:t>de los cambios realizados en este.</w:t>
+      </w:r>
+    </w:p>
+    <w:p>
+      <w:pPr>
+        <w:pStyle w:val="Ttulo2"/>
+        <w:pBdr>
+          <w:top w:val="single" w:sz="4" w:space="1" w:color="auto"/>
+          <w:left w:val="single" w:sz="4" w:space="4" w:color="auto"/>
+          <w:bottom w:val="single" w:sz="4" w:space="1" w:color="auto"/>
+          <w:right w:val="single" w:sz="4" w:space="4" w:color="auto"/>
+        </w:pBdr>
+        <w:shd w:val="clear" w:color="auto" w:fill="7A042E" w:themeFill="accent6" w:themeFillShade="BF"/>
+        <w:spacing w:after="500"/>
+        <w:ind w:left="360"/>
+        <w:rPr>
+          <w:rFonts w:ascii="Times New Roman" w:hAnsi="Times New Roman"/>
+          <w:sz w:val="32"/>
+        </w:rPr>
+      </w:pPr>
+      <w:r>
+        <w:rPr>
+          <w:rFonts w:ascii="Times New Roman" w:hAnsi="Times New Roman"/>
+          <w:sz w:val="32"/>
+        </w:rPr>
+        <w:t>5.</w:t>
+      </w:r>
+      <w:r>
+        <w:rPr>
+          <w:rFonts w:ascii="Times New Roman" w:hAnsi="Times New Roman"/>
+          <w:sz w:val="32"/>
+        </w:rPr>
+        <w:t>2</w:t>
+      </w:r>
+      <w:r>
+        <w:rPr>
+          <w:rFonts w:ascii="Times New Roman" w:hAnsi="Times New Roman"/>
+          <w:sz w:val="32"/>
+        </w:rPr>
+        <w:t xml:space="preserve"> Control de cambio</w:t>
+      </w:r>
+      <w:r>
+        <w:rPr>
+          <w:rFonts w:ascii="Times New Roman" w:hAnsi="Times New Roman"/>
+          <w:sz w:val="32"/>
+        </w:rPr>
+        <w:t>s de recursos del proyecto</w:t>
+      </w:r>
+    </w:p>
+    <w:p>
+      <w:pPr>
+        <w:pStyle w:val="Ttulo2"/>
+        <w:spacing w:after="500"/>
+        <w:ind w:left="720"/>
+        <w:rPr>
+          <w:rFonts w:ascii="Times New Roman" w:hAnsi="Times New Roman"/>
+          <w:b w:val="0"/>
+          <w:bCs/>
+          <w:sz w:val="26"/>
+          <w:szCs w:val="26"/>
+        </w:rPr>
+      </w:pPr>
+      <w:r>
+        <w:rPr>
+          <w:rFonts w:ascii="Times New Roman" w:hAnsi="Times New Roman"/>
+          <w:b w:val="0"/>
+          <w:bCs/>
+          <w:sz w:val="26"/>
+          <w:szCs w:val="26"/>
+        </w:rPr>
+        <w:t>E</w:t>
+      </w:r>
+      <w:r>
+        <w:rPr>
+          <w:rFonts w:ascii="Times New Roman" w:hAnsi="Times New Roman"/>
+          <w:b w:val="0"/>
+          <w:bCs/>
+          <w:sz w:val="26"/>
+          <w:szCs w:val="26"/>
+        </w:rPr>
+        <w:t xml:space="preserve">n el caso de modificación de alguno/s de los </w:t>
+      </w:r>
+      <w:r>
+        <w:rPr>
+          <w:rFonts w:ascii="Times New Roman" w:hAnsi="Times New Roman"/>
+          <w:color w:val="7A042E" w:themeColor="accent6" w:themeShade="BF"/>
+          <w:sz w:val="26"/>
+          <w:szCs w:val="26"/>
+        </w:rPr>
+        <w:t>recursos del proyecto</w:t>
+      </w:r>
+      <w:r>
+        <w:rPr>
+          <w:rFonts w:ascii="Times New Roman" w:hAnsi="Times New Roman"/>
+          <w:b w:val="0"/>
+          <w:bCs/>
+          <w:sz w:val="26"/>
+          <w:szCs w:val="26"/>
+        </w:rPr>
+        <w:t xml:space="preserve"> se realizará el siguiente procedimiento:</w:t>
+      </w:r>
+    </w:p>
+    <w:p>
+      <w:pPr>
+        <w:pStyle w:val="Ttulo2"/>
+        <w:numPr>
+          <w:ilvl w:val="0"/>
+          <w:numId w:val="35"/>
+        </w:numPr>
+        <w:spacing w:after="500"/>
+        <w:rPr>
+          <w:rFonts w:ascii="Times New Roman" w:hAnsi="Times New Roman"/>
+          <w:b w:val="0"/>
+          <w:bCs/>
+          <w:sz w:val="26"/>
+          <w:szCs w:val="26"/>
+        </w:rPr>
+      </w:pPr>
+      <w:r>
+        <w:rPr>
+          <w:rFonts w:ascii="Times New Roman" w:hAnsi="Times New Roman"/>
+          <w:color w:val="7A042E" w:themeColor="accent6" w:themeShade="BF"/>
+          <w:sz w:val="26"/>
+          <w:szCs w:val="26"/>
+        </w:rPr>
+        <w:t>Se informará a todo el personal afectado</w:t>
+      </w:r>
+      <w:r>
+        <w:rPr>
+          <w:rFonts w:ascii="Times New Roman" w:hAnsi="Times New Roman"/>
+          <w:b w:val="0"/>
+          <w:bCs/>
+          <w:sz w:val="26"/>
+          <w:szCs w:val="26"/>
+        </w:rPr>
+        <w:t xml:space="preserve"> por dicho cambio con un </w:t>
+      </w:r>
+      <w:r>
+        <w:rPr>
+          <w:rFonts w:ascii="Times New Roman" w:hAnsi="Times New Roman"/>
+          <w:color w:val="7A042E" w:themeColor="accent6" w:themeShade="BF"/>
+          <w:sz w:val="26"/>
+          <w:szCs w:val="26"/>
+        </w:rPr>
+        <w:t>período de antelación</w:t>
+      </w:r>
+      <w:r>
+        <w:rPr>
+          <w:rFonts w:ascii="Times New Roman" w:hAnsi="Times New Roman"/>
+          <w:b w:val="0"/>
+          <w:bCs/>
+          <w:color w:val="7A042E" w:themeColor="accent6" w:themeShade="BF"/>
+          <w:sz w:val="26"/>
+          <w:szCs w:val="26"/>
+        </w:rPr>
+        <w:t xml:space="preserve"> </w:t>
+      </w:r>
+      <w:r>
+        <w:rPr>
+          <w:rFonts w:ascii="Times New Roman" w:hAnsi="Times New Roman"/>
+          <w:b w:val="0"/>
+          <w:bCs/>
+          <w:sz w:val="26"/>
+          <w:szCs w:val="26"/>
+        </w:rPr>
+        <w:t>suficiente para no perturbar de manera agresiva la estructura y el progreso del proyecto</w:t>
+      </w:r>
+      <w:r>
+        <w:rPr>
+          <w:rFonts w:ascii="Times New Roman" w:hAnsi="Times New Roman"/>
+          <w:b w:val="0"/>
+          <w:bCs/>
+          <w:sz w:val="26"/>
+          <w:szCs w:val="26"/>
+        </w:rPr>
+        <w:t>.</w:t>
+      </w:r>
+    </w:p>
+    <w:p>
+      <w:pPr>
+        <w:pStyle w:val="Ttulo2"/>
+        <w:numPr>
+          <w:ilvl w:val="0"/>
+          <w:numId w:val="35"/>
+        </w:numPr>
+        <w:spacing w:after="500"/>
+        <w:rPr>
+          <w:rFonts w:ascii="Times New Roman" w:hAnsi="Times New Roman"/>
+          <w:b w:val="0"/>
+          <w:bCs/>
+          <w:sz w:val="26"/>
+          <w:szCs w:val="26"/>
+        </w:rPr>
+      </w:pPr>
+      <w:r>
+        <w:rPr>
+          <w:rFonts w:ascii="Times New Roman" w:hAnsi="Times New Roman"/>
+          <w:b w:val="0"/>
+          <w:bCs/>
+          <w:sz w:val="26"/>
+          <w:szCs w:val="26"/>
+        </w:rPr>
+        <w:t xml:space="preserve">En caso de tratarse de cambios relacionados con el software como el lenguaje de programación que requieran conocimientos nuevos </w:t>
+      </w:r>
+      <w:r>
+        <w:rPr>
+          <w:rFonts w:ascii="Times New Roman" w:hAnsi="Times New Roman"/>
+          <w:b w:val="0"/>
+          <w:bCs/>
+          <w:sz w:val="26"/>
+          <w:szCs w:val="26"/>
+        </w:rPr>
+        <w:t>se</w:t>
+      </w:r>
+      <w:r>
+        <w:rPr>
+          <w:rFonts w:ascii="Times New Roman" w:hAnsi="Times New Roman"/>
+          <w:b w:val="0"/>
+          <w:bCs/>
+          <w:sz w:val="26"/>
+          <w:szCs w:val="26"/>
+        </w:rPr>
+        <w:t xml:space="preserve"> impartirá</w:t>
+      </w:r>
+      <w:r>
+        <w:rPr>
+          <w:rFonts w:ascii="Times New Roman" w:hAnsi="Times New Roman"/>
+          <w:b w:val="0"/>
+          <w:bCs/>
+          <w:sz w:val="26"/>
+          <w:szCs w:val="26"/>
+        </w:rPr>
+        <w:t>n</w:t>
+      </w:r>
+      <w:r>
+        <w:rPr>
+          <w:rFonts w:ascii="Times New Roman" w:hAnsi="Times New Roman"/>
+          <w:b w:val="0"/>
+          <w:bCs/>
+          <w:sz w:val="26"/>
+          <w:szCs w:val="26"/>
+        </w:rPr>
+        <w:t xml:space="preserve"> cursos gratuitos </w:t>
+      </w:r>
+      <w:r>
+        <w:rPr>
+          <w:rFonts w:ascii="Times New Roman" w:hAnsi="Times New Roman"/>
+          <w:b w:val="0"/>
+          <w:bCs/>
+          <w:sz w:val="26"/>
+          <w:szCs w:val="26"/>
+        </w:rPr>
+        <w:t xml:space="preserve">en la empresa </w:t>
+      </w:r>
+      <w:r>
+        <w:rPr>
+          <w:rFonts w:ascii="Times New Roman" w:hAnsi="Times New Roman"/>
+          <w:b w:val="0"/>
+          <w:bCs/>
+          <w:sz w:val="26"/>
+          <w:szCs w:val="26"/>
+        </w:rPr>
+        <w:t xml:space="preserve">para </w:t>
+      </w:r>
+      <w:r>
+        <w:rPr>
+          <w:rFonts w:ascii="Times New Roman" w:hAnsi="Times New Roman"/>
+          <w:color w:val="7A042E" w:themeColor="accent6" w:themeShade="BF"/>
+          <w:sz w:val="26"/>
+          <w:szCs w:val="26"/>
+        </w:rPr>
+        <w:t>ampliar la formación de los trabajadores</w:t>
+      </w:r>
+      <w:r>
+        <w:rPr>
+          <w:rFonts w:ascii="Times New Roman" w:hAnsi="Times New Roman"/>
+          <w:b w:val="0"/>
+          <w:bCs/>
+          <w:sz w:val="26"/>
+          <w:szCs w:val="26"/>
+        </w:rPr>
+        <w:t>.</w:t>
+      </w:r>
+    </w:p>
+    <w:p>
+      <w:pPr>
+        <w:tabs>
+          <w:tab w:val="left" w:pos="8339"/>
+        </w:tabs>
+      </w:pPr>
+      <w:r>
         <w:tab/>
       </w:r>
+    </w:p>
+    <w:p>
+      <w:pPr>
+        <w:pStyle w:val="Ttulo2"/>
+        <w:numPr>
+          <w:ilvl w:val="0"/>
+          <w:numId w:val="35"/>
+        </w:numPr>
+        <w:spacing w:after="500"/>
+        <w:rPr>
+          <w:rFonts w:ascii="Times New Roman" w:hAnsi="Times New Roman"/>
+          <w:b w:val="0"/>
+          <w:bCs/>
+          <w:sz w:val="26"/>
+          <w:szCs w:val="26"/>
+        </w:rPr>
+      </w:pPr>
+      <w:r>
+        <w:rPr>
+          <w:rFonts w:ascii="Times New Roman" w:hAnsi="Times New Roman"/>
+          <w:b w:val="0"/>
+          <w:bCs/>
+          <w:sz w:val="26"/>
+          <w:szCs w:val="26"/>
+        </w:rPr>
+        <w:lastRenderedPageBreak/>
+        <w:t xml:space="preserve">Se realizará un </w:t>
+      </w:r>
+      <w:r>
+        <w:rPr>
+          <w:rFonts w:ascii="Times New Roman" w:hAnsi="Times New Roman"/>
+          <w:color w:val="7A042E" w:themeColor="accent6" w:themeShade="BF"/>
+          <w:sz w:val="26"/>
+          <w:szCs w:val="26"/>
+        </w:rPr>
+        <w:t>estudio detallado</w:t>
+      </w:r>
+      <w:r>
+        <w:rPr>
+          <w:rFonts w:ascii="Times New Roman" w:hAnsi="Times New Roman"/>
+          <w:b w:val="0"/>
+          <w:bCs/>
+          <w:color w:val="7A042E" w:themeColor="accent6" w:themeShade="BF"/>
+          <w:sz w:val="26"/>
+          <w:szCs w:val="26"/>
+        </w:rPr>
+        <w:t xml:space="preserve"> </w:t>
+      </w:r>
+      <w:r>
+        <w:rPr>
+          <w:rFonts w:ascii="Times New Roman" w:hAnsi="Times New Roman"/>
+          <w:b w:val="0"/>
+          <w:bCs/>
+          <w:sz w:val="26"/>
+          <w:szCs w:val="26"/>
+        </w:rPr>
+        <w:t>de las consecuencias que producirán en el proyecto la aplicación de dichos cambios. Si alguno de estos cambios entrase en conflicto con alguna de las líneas base o con el diseño original del proyecto se convocará una reunión del CCC donde se evaluará la situación.</w:t>
+      </w:r>
+    </w:p>
+    <w:p>
+      <w:pPr>
+        <w:pStyle w:val="Ttulo2"/>
+        <w:numPr>
+          <w:ilvl w:val="0"/>
+          <w:numId w:val="35"/>
+        </w:numPr>
+        <w:spacing w:after="500"/>
+        <w:rPr>
+          <w:rFonts w:ascii="Times New Roman" w:hAnsi="Times New Roman"/>
+          <w:b w:val="0"/>
+          <w:bCs/>
+          <w:sz w:val="26"/>
+          <w:szCs w:val="26"/>
+        </w:rPr>
+      </w:pPr>
+      <w:r>
+        <w:rPr>
+          <w:rFonts w:ascii="Times New Roman" w:hAnsi="Times New Roman"/>
+          <w:b w:val="0"/>
+          <w:bCs/>
+          <w:sz w:val="26"/>
+          <w:szCs w:val="26"/>
+        </w:rPr>
+        <w:t xml:space="preserve"> Se evaluarán los </w:t>
+      </w:r>
+      <w:r>
+        <w:rPr>
+          <w:rFonts w:ascii="Times New Roman" w:hAnsi="Times New Roman"/>
+          <w:color w:val="7A042E" w:themeColor="accent6" w:themeShade="BF"/>
+          <w:sz w:val="26"/>
+          <w:szCs w:val="26"/>
+        </w:rPr>
+        <w:t>resultados económicos</w:t>
+      </w:r>
+      <w:r>
+        <w:rPr>
+          <w:rFonts w:ascii="Times New Roman" w:hAnsi="Times New Roman"/>
+          <w:b w:val="0"/>
+          <w:bCs/>
+          <w:color w:val="7A042E" w:themeColor="accent6" w:themeShade="BF"/>
+          <w:sz w:val="26"/>
+          <w:szCs w:val="26"/>
+        </w:rPr>
+        <w:t xml:space="preserve"> </w:t>
+      </w:r>
+      <w:r>
+        <w:rPr>
+          <w:rFonts w:ascii="Times New Roman" w:hAnsi="Times New Roman"/>
+          <w:b w:val="0"/>
+          <w:bCs/>
+          <w:sz w:val="26"/>
+          <w:szCs w:val="26"/>
+        </w:rPr>
+        <w:t>del cambio y se intentará que los beneficios superen los costes.</w:t>
+      </w:r>
+    </w:p>
+    <w:p>
+      <w:pPr>
+        <w:pStyle w:val="Ttulo2"/>
+        <w:numPr>
+          <w:ilvl w:val="0"/>
+          <w:numId w:val="35"/>
+        </w:numPr>
+        <w:spacing w:after="500"/>
+        <w:rPr>
+          <w:rFonts w:ascii="Times New Roman" w:hAnsi="Times New Roman"/>
+          <w:b w:val="0"/>
+          <w:bCs/>
+          <w:sz w:val="26"/>
+          <w:szCs w:val="26"/>
+        </w:rPr>
+      </w:pPr>
+      <w:r>
+        <w:rPr>
+          <w:rFonts w:ascii="Times New Roman" w:hAnsi="Times New Roman"/>
+          <w:b w:val="0"/>
+          <w:bCs/>
+          <w:sz w:val="26"/>
+          <w:szCs w:val="26"/>
+        </w:rPr>
+        <w:t xml:space="preserve">Los detalles del cambio y de su seguimiento se mantendrán </w:t>
+      </w:r>
+      <w:r>
+        <w:rPr>
+          <w:rFonts w:ascii="Times New Roman" w:hAnsi="Times New Roman"/>
+          <w:color w:val="7A042E" w:themeColor="accent6" w:themeShade="BF"/>
+          <w:sz w:val="26"/>
+          <w:szCs w:val="26"/>
+        </w:rPr>
+        <w:t>registrados y constantemente actualizados</w:t>
+      </w:r>
+      <w:r>
+        <w:rPr>
+          <w:rFonts w:ascii="Times New Roman" w:hAnsi="Times New Roman"/>
+          <w:b w:val="0"/>
+          <w:bCs/>
+          <w:sz w:val="26"/>
+          <w:szCs w:val="26"/>
+        </w:rPr>
+        <w:t xml:space="preserve"> en su correspondiente FRC.</w:t>
+      </w:r>
+    </w:p>
+    <w:p>
+      <w:pPr>
+        <w:pStyle w:val="Ttulo2"/>
+        <w:pBdr>
+          <w:top w:val="single" w:sz="4" w:space="1" w:color="auto"/>
+          <w:left w:val="single" w:sz="4" w:space="4" w:color="auto"/>
+          <w:bottom w:val="single" w:sz="4" w:space="1" w:color="auto"/>
+          <w:right w:val="single" w:sz="4" w:space="4" w:color="auto"/>
+        </w:pBdr>
+        <w:shd w:val="clear" w:color="auto" w:fill="7A042E" w:themeFill="accent6" w:themeFillShade="BF"/>
+        <w:spacing w:after="500"/>
+        <w:ind w:left="360"/>
+        <w:rPr>
+          <w:rFonts w:ascii="Times New Roman" w:hAnsi="Times New Roman"/>
+          <w:sz w:val="32"/>
+        </w:rPr>
+      </w:pPr>
+      <w:r>
+        <w:rPr>
+          <w:rFonts w:ascii="Times New Roman" w:hAnsi="Times New Roman"/>
+          <w:sz w:val="32"/>
+        </w:rPr>
+        <w:t>5.</w:t>
+      </w:r>
+      <w:r>
+        <w:rPr>
+          <w:rFonts w:ascii="Times New Roman" w:hAnsi="Times New Roman"/>
+          <w:sz w:val="32"/>
+        </w:rPr>
+        <w:t xml:space="preserve">3 </w:t>
+      </w:r>
+      <w:r>
+        <w:rPr>
+          <w:rFonts w:ascii="Times New Roman" w:hAnsi="Times New Roman"/>
+          <w:sz w:val="32"/>
+        </w:rPr>
+        <w:t xml:space="preserve">Control de cambios </w:t>
+      </w:r>
+      <w:r>
+        <w:rPr>
+          <w:rFonts w:ascii="Times New Roman" w:hAnsi="Times New Roman"/>
+          <w:sz w:val="32"/>
+        </w:rPr>
+        <w:t>en el código o la interfaz de la app</w:t>
+      </w:r>
+    </w:p>
+    <w:p>
+      <w:pPr>
+        <w:pStyle w:val="Prrafodelista"/>
+        <w:numPr>
+          <w:ilvl w:val="0"/>
+          <w:numId w:val="36"/>
+        </w:numPr>
+        <w:tabs>
+          <w:tab w:val="left" w:pos="8339"/>
+        </w:tabs>
+      </w:pPr>
     </w:p>
     <w:sectPr>
-      <w:headerReference w:type="default" r:id="rId11"/>
-      <w:footerReference w:type="default" r:id="rId12"/>
-      <w:headerReference w:type="first" r:id="rId13"/>
-      <w:footerReference w:type="first" r:id="rId14"/>
+      <w:headerReference w:type="default" r:id="rId14"/>
+      <w:footerReference w:type="default" r:id="rId15"/>
+      <w:headerReference w:type="first" r:id="rId16"/>
+      <w:footerReference w:type="first" r:id="rId17"/>
       <w:pgSz w:w="12240" w:h="15840"/>
       <w:pgMar w:top="720" w:right="1152" w:bottom="720" w:left="1152" w:header="0" w:footer="0" w:gutter="0"/>
       <w:pgNumType w:start="1"/>
@@ -12805,6 +15173,92 @@
     </w:lvl>
   </w:abstractNum>
   <w:abstractNum w:abstractNumId="3" w15:restartNumberingAfterBreak="0">
+    <w:nsid w:val="102E6301"/>
+    <w:multiLevelType w:val="hybridMultilevel"/>
+    <w:tmpl w:val="C86EC4A2"/>
+    <w:lvl w:ilvl="0" w:tplc="0C0A000F">
+      <w:start w:val="1"/>
+      <w:numFmt w:val="decimal"/>
+      <w:lvlText w:val="%1."/>
+      <w:lvlJc w:val="left"/>
+      <w:pPr>
+        <w:ind w:left="1440" w:hanging="360"/>
+      </w:pPr>
+    </w:lvl>
+    <w:lvl w:ilvl="1" w:tplc="0C0A0019" w:tentative="1">
+      <w:start w:val="1"/>
+      <w:numFmt w:val="lowerLetter"/>
+      <w:lvlText w:val="%2."/>
+      <w:lvlJc w:val="left"/>
+      <w:pPr>
+        <w:ind w:left="2160" w:hanging="360"/>
+      </w:pPr>
+    </w:lvl>
+    <w:lvl w:ilvl="2" w:tplc="0C0A001B" w:tentative="1">
+      <w:start w:val="1"/>
+      <w:numFmt w:val="lowerRoman"/>
+      <w:lvlText w:val="%3."/>
+      <w:lvlJc w:val="right"/>
+      <w:pPr>
+        <w:ind w:left="2880" w:hanging="180"/>
+      </w:pPr>
+    </w:lvl>
+    <w:lvl w:ilvl="3" w:tplc="0C0A000F" w:tentative="1">
+      <w:start w:val="1"/>
+      <w:numFmt w:val="decimal"/>
+      <w:lvlText w:val="%4."/>
+      <w:lvlJc w:val="left"/>
+      <w:pPr>
+        <w:ind w:left="3600" w:hanging="360"/>
+      </w:pPr>
+    </w:lvl>
+    <w:lvl w:ilvl="4" w:tplc="0C0A0019" w:tentative="1">
+      <w:start w:val="1"/>
+      <w:numFmt w:val="lowerLetter"/>
+      <w:lvlText w:val="%5."/>
+      <w:lvlJc w:val="left"/>
+      <w:pPr>
+        <w:ind w:left="4320" w:hanging="360"/>
+      </w:pPr>
+    </w:lvl>
+    <w:lvl w:ilvl="5" w:tplc="0C0A001B" w:tentative="1">
+      <w:start w:val="1"/>
+      <w:numFmt w:val="lowerRoman"/>
+      <w:lvlText w:val="%6."/>
+      <w:lvlJc w:val="right"/>
+      <w:pPr>
+        <w:ind w:left="5040" w:hanging="180"/>
+      </w:pPr>
+    </w:lvl>
+    <w:lvl w:ilvl="6" w:tplc="0C0A000F" w:tentative="1">
+      <w:start w:val="1"/>
+      <w:numFmt w:val="decimal"/>
+      <w:lvlText w:val="%7."/>
+      <w:lvlJc w:val="left"/>
+      <w:pPr>
+        <w:ind w:left="5760" w:hanging="360"/>
+      </w:pPr>
+    </w:lvl>
+    <w:lvl w:ilvl="7" w:tplc="0C0A0019" w:tentative="1">
+      <w:start w:val="1"/>
+      <w:numFmt w:val="lowerLetter"/>
+      <w:lvlText w:val="%8."/>
+      <w:lvlJc w:val="left"/>
+      <w:pPr>
+        <w:ind w:left="6480" w:hanging="360"/>
+      </w:pPr>
+    </w:lvl>
+    <w:lvl w:ilvl="8" w:tplc="0C0A001B" w:tentative="1">
+      <w:start w:val="1"/>
+      <w:numFmt w:val="lowerRoman"/>
+      <w:lvlText w:val="%9."/>
+      <w:lvlJc w:val="right"/>
+      <w:pPr>
+        <w:ind w:left="7200" w:hanging="180"/>
+      </w:pPr>
+    </w:lvl>
+  </w:abstractNum>
+  <w:abstractNum w:abstractNumId="4" w15:restartNumberingAfterBreak="0">
     <w:nsid w:val="160A3BDB"/>
     <w:multiLevelType w:val="hybridMultilevel"/>
     <w:tmpl w:val="21B0AE58"/>
@@ -12890,7 +15344,7 @@
       </w:pPr>
     </w:lvl>
   </w:abstractNum>
-  <w:abstractNum w:abstractNumId="4" w15:restartNumberingAfterBreak="0">
+  <w:abstractNum w:abstractNumId="5" w15:restartNumberingAfterBreak="0">
     <w:nsid w:val="16A61010"/>
     <w:multiLevelType w:val="hybridMultilevel"/>
     <w:tmpl w:val="BADE5682"/>
@@ -12976,7 +15430,7 @@
       </w:pPr>
     </w:lvl>
   </w:abstractNum>
-  <w:abstractNum w:abstractNumId="5" w15:restartNumberingAfterBreak="0">
+  <w:abstractNum w:abstractNumId="6" w15:restartNumberingAfterBreak="0">
     <w:nsid w:val="1F6A4B3A"/>
     <w:multiLevelType w:val="multilevel"/>
     <w:tmpl w:val="9B8611C2"/>
@@ -13110,7 +15564,7 @@
       </w:rPr>
     </w:lvl>
   </w:abstractNum>
-  <w:abstractNum w:abstractNumId="6" w15:restartNumberingAfterBreak="0">
+  <w:abstractNum w:abstractNumId="7" w15:restartNumberingAfterBreak="0">
     <w:nsid w:val="20214991"/>
     <w:multiLevelType w:val="multilevel"/>
     <w:tmpl w:val="9B8611C2"/>
@@ -13244,7 +15698,7 @@
       </w:rPr>
     </w:lvl>
   </w:abstractNum>
-  <w:abstractNum w:abstractNumId="7" w15:restartNumberingAfterBreak="0">
+  <w:abstractNum w:abstractNumId="8" w15:restartNumberingAfterBreak="0">
     <w:nsid w:val="23A2250E"/>
     <w:multiLevelType w:val="multilevel"/>
     <w:tmpl w:val="9B8611C2"/>
@@ -13378,7 +15832,7 @@
       </w:rPr>
     </w:lvl>
   </w:abstractNum>
-  <w:abstractNum w:abstractNumId="8" w15:restartNumberingAfterBreak="0">
+  <w:abstractNum w:abstractNumId="9" w15:restartNumberingAfterBreak="0">
     <w:nsid w:val="2AD56C44"/>
     <w:multiLevelType w:val="hybridMultilevel"/>
     <w:tmpl w:val="820EBAB8"/>
@@ -13491,7 +15945,7 @@
       </w:rPr>
     </w:lvl>
   </w:abstractNum>
-  <w:abstractNum w:abstractNumId="9" w15:restartNumberingAfterBreak="0">
+  <w:abstractNum w:abstractNumId="10" w15:restartNumberingAfterBreak="0">
     <w:nsid w:val="37805AC1"/>
     <w:multiLevelType w:val="multilevel"/>
     <w:tmpl w:val="9B8611C2"/>
@@ -13625,7 +16079,7 @@
       </w:rPr>
     </w:lvl>
   </w:abstractNum>
-  <w:abstractNum w:abstractNumId="10" w15:restartNumberingAfterBreak="0">
+  <w:abstractNum w:abstractNumId="11" w15:restartNumberingAfterBreak="0">
     <w:nsid w:val="38B94AE1"/>
     <w:multiLevelType w:val="hybridMultilevel"/>
     <w:tmpl w:val="CD444C96"/>
@@ -13711,7 +16165,7 @@
       </w:pPr>
     </w:lvl>
   </w:abstractNum>
-  <w:abstractNum w:abstractNumId="11" w15:restartNumberingAfterBreak="0">
+  <w:abstractNum w:abstractNumId="12" w15:restartNumberingAfterBreak="0">
     <w:nsid w:val="397320CA"/>
     <w:multiLevelType w:val="multilevel"/>
     <w:tmpl w:val="9B8611C2"/>
@@ -13845,7 +16299,7 @@
       </w:rPr>
     </w:lvl>
   </w:abstractNum>
-  <w:abstractNum w:abstractNumId="12" w15:restartNumberingAfterBreak="0">
+  <w:abstractNum w:abstractNumId="13" w15:restartNumberingAfterBreak="0">
     <w:nsid w:val="39E127FD"/>
     <w:multiLevelType w:val="multilevel"/>
     <w:tmpl w:val="9B8611C2"/>
@@ -13979,7 +16433,7 @@
       </w:rPr>
     </w:lvl>
   </w:abstractNum>
-  <w:abstractNum w:abstractNumId="13" w15:restartNumberingAfterBreak="0">
+  <w:abstractNum w:abstractNumId="14" w15:restartNumberingAfterBreak="0">
     <w:nsid w:val="3B0455A3"/>
     <w:multiLevelType w:val="multilevel"/>
     <w:tmpl w:val="9B8611C2"/>
@@ -14113,7 +16567,7 @@
       </w:rPr>
     </w:lvl>
   </w:abstractNum>
-  <w:abstractNum w:abstractNumId="14" w15:restartNumberingAfterBreak="0">
+  <w:abstractNum w:abstractNumId="15" w15:restartNumberingAfterBreak="0">
     <w:nsid w:val="3BEB58D2"/>
     <w:multiLevelType w:val="hybridMultilevel"/>
     <w:tmpl w:val="88129B70"/>
@@ -14199,7 +16653,7 @@
       </w:pPr>
     </w:lvl>
   </w:abstractNum>
-  <w:abstractNum w:abstractNumId="15" w15:restartNumberingAfterBreak="0">
+  <w:abstractNum w:abstractNumId="16" w15:restartNumberingAfterBreak="0">
     <w:nsid w:val="44A233D4"/>
     <w:multiLevelType w:val="multilevel"/>
     <w:tmpl w:val="9B8611C2"/>
@@ -14333,7 +16787,7 @@
       </w:rPr>
     </w:lvl>
   </w:abstractNum>
-  <w:abstractNum w:abstractNumId="16" w15:restartNumberingAfterBreak="0">
+  <w:abstractNum w:abstractNumId="17" w15:restartNumberingAfterBreak="0">
     <w:nsid w:val="4542328F"/>
     <w:multiLevelType w:val="multilevel"/>
     <w:tmpl w:val="9B8611C2"/>
@@ -14467,7 +16921,7 @@
       </w:rPr>
     </w:lvl>
   </w:abstractNum>
-  <w:abstractNum w:abstractNumId="17" w15:restartNumberingAfterBreak="0">
+  <w:abstractNum w:abstractNumId="18" w15:restartNumberingAfterBreak="0">
     <w:nsid w:val="471F42DF"/>
     <w:multiLevelType w:val="hybridMultilevel"/>
     <w:tmpl w:val="340ACD1E"/>
@@ -14580,7 +17034,7 @@
       </w:rPr>
     </w:lvl>
   </w:abstractNum>
-  <w:abstractNum w:abstractNumId="18" w15:restartNumberingAfterBreak="0">
+  <w:abstractNum w:abstractNumId="19" w15:restartNumberingAfterBreak="0">
     <w:nsid w:val="48A40653"/>
     <w:multiLevelType w:val="hybridMultilevel"/>
     <w:tmpl w:val="A22C08C8"/>
@@ -14693,7 +17147,7 @@
       </w:rPr>
     </w:lvl>
   </w:abstractNum>
-  <w:abstractNum w:abstractNumId="19" w15:restartNumberingAfterBreak="0">
+  <w:abstractNum w:abstractNumId="20" w15:restartNumberingAfterBreak="0">
     <w:nsid w:val="4D306C44"/>
     <w:multiLevelType w:val="multilevel"/>
     <w:tmpl w:val="9B8611C2"/>
@@ -14827,7 +17281,7 @@
       </w:rPr>
     </w:lvl>
   </w:abstractNum>
-  <w:abstractNum w:abstractNumId="20" w15:restartNumberingAfterBreak="0">
+  <w:abstractNum w:abstractNumId="21" w15:restartNumberingAfterBreak="0">
     <w:nsid w:val="59E85442"/>
     <w:multiLevelType w:val="multilevel"/>
     <w:tmpl w:val="9B8611C2"/>
@@ -14961,7 +17415,7 @@
       </w:rPr>
     </w:lvl>
   </w:abstractNum>
-  <w:abstractNum w:abstractNumId="21" w15:restartNumberingAfterBreak="0">
+  <w:abstractNum w:abstractNumId="22" w15:restartNumberingAfterBreak="0">
     <w:nsid w:val="5AB21639"/>
     <w:multiLevelType w:val="hybridMultilevel"/>
     <w:tmpl w:val="65E6B43A"/>
@@ -15074,7 +17528,7 @@
       </w:rPr>
     </w:lvl>
   </w:abstractNum>
-  <w:abstractNum w:abstractNumId="22" w15:restartNumberingAfterBreak="0">
+  <w:abstractNum w:abstractNumId="23" w15:restartNumberingAfterBreak="0">
     <w:nsid w:val="5CE80CB2"/>
     <w:multiLevelType w:val="hybridMultilevel"/>
     <w:tmpl w:val="4126A0F8"/>
@@ -15187,7 +17641,93 @@
       </w:rPr>
     </w:lvl>
   </w:abstractNum>
-  <w:abstractNum w:abstractNumId="23" w15:restartNumberingAfterBreak="0">
+  <w:abstractNum w:abstractNumId="24" w15:restartNumberingAfterBreak="0">
+    <w:nsid w:val="5DDD44A8"/>
+    <w:multiLevelType w:val="hybridMultilevel"/>
+    <w:tmpl w:val="29AC1AFA"/>
+    <w:lvl w:ilvl="0" w:tplc="0C0A000F">
+      <w:start w:val="1"/>
+      <w:numFmt w:val="decimal"/>
+      <w:lvlText w:val="%1."/>
+      <w:lvlJc w:val="left"/>
+      <w:pPr>
+        <w:ind w:left="1440" w:hanging="360"/>
+      </w:pPr>
+    </w:lvl>
+    <w:lvl w:ilvl="1" w:tplc="0C0A0019" w:tentative="1">
+      <w:start w:val="1"/>
+      <w:numFmt w:val="lowerLetter"/>
+      <w:lvlText w:val="%2."/>
+      <w:lvlJc w:val="left"/>
+      <w:pPr>
+        <w:ind w:left="2160" w:hanging="360"/>
+      </w:pPr>
+    </w:lvl>
+    <w:lvl w:ilvl="2" w:tplc="0C0A001B" w:tentative="1">
+      <w:start w:val="1"/>
+      <w:numFmt w:val="lowerRoman"/>
+      <w:lvlText w:val="%3."/>
+      <w:lvlJc w:val="right"/>
+      <w:pPr>
+        <w:ind w:left="2880" w:hanging="180"/>
+      </w:pPr>
+    </w:lvl>
+    <w:lvl w:ilvl="3" w:tplc="0C0A000F" w:tentative="1">
+      <w:start w:val="1"/>
+      <w:numFmt w:val="decimal"/>
+      <w:lvlText w:val="%4."/>
+      <w:lvlJc w:val="left"/>
+      <w:pPr>
+        <w:ind w:left="3600" w:hanging="360"/>
+      </w:pPr>
+    </w:lvl>
+    <w:lvl w:ilvl="4" w:tplc="0C0A0019" w:tentative="1">
+      <w:start w:val="1"/>
+      <w:numFmt w:val="lowerLetter"/>
+      <w:lvlText w:val="%5."/>
+      <w:lvlJc w:val="left"/>
+      <w:pPr>
+        <w:ind w:left="4320" w:hanging="360"/>
+      </w:pPr>
+    </w:lvl>
+    <w:lvl w:ilvl="5" w:tplc="0C0A001B" w:tentative="1">
+      <w:start w:val="1"/>
+      <w:numFmt w:val="lowerRoman"/>
+      <w:lvlText w:val="%6."/>
+      <w:lvlJc w:val="right"/>
+      <w:pPr>
+        <w:ind w:left="5040" w:hanging="180"/>
+      </w:pPr>
+    </w:lvl>
+    <w:lvl w:ilvl="6" w:tplc="0C0A000F" w:tentative="1">
+      <w:start w:val="1"/>
+      <w:numFmt w:val="decimal"/>
+      <w:lvlText w:val="%7."/>
+      <w:lvlJc w:val="left"/>
+      <w:pPr>
+        <w:ind w:left="5760" w:hanging="360"/>
+      </w:pPr>
+    </w:lvl>
+    <w:lvl w:ilvl="7" w:tplc="0C0A0019" w:tentative="1">
+      <w:start w:val="1"/>
+      <w:numFmt w:val="lowerLetter"/>
+      <w:lvlText w:val="%8."/>
+      <w:lvlJc w:val="left"/>
+      <w:pPr>
+        <w:ind w:left="6480" w:hanging="360"/>
+      </w:pPr>
+    </w:lvl>
+    <w:lvl w:ilvl="8" w:tplc="0C0A001B" w:tentative="1">
+      <w:start w:val="1"/>
+      <w:numFmt w:val="lowerRoman"/>
+      <w:lvlText w:val="%9."/>
+      <w:lvlJc w:val="right"/>
+      <w:pPr>
+        <w:ind w:left="7200" w:hanging="180"/>
+      </w:pPr>
+    </w:lvl>
+  </w:abstractNum>
+  <w:abstractNum w:abstractNumId="25" w15:restartNumberingAfterBreak="0">
     <w:nsid w:val="61B2371D"/>
     <w:multiLevelType w:val="hybridMultilevel"/>
     <w:tmpl w:val="228475B0"/>
@@ -15273,7 +17813,93 @@
       </w:pPr>
     </w:lvl>
   </w:abstractNum>
-  <w:abstractNum w:abstractNumId="24" w15:restartNumberingAfterBreak="0">
+  <w:abstractNum w:abstractNumId="26" w15:restartNumberingAfterBreak="0">
+    <w:nsid w:val="639751BB"/>
+    <w:multiLevelType w:val="hybridMultilevel"/>
+    <w:tmpl w:val="86587EC4"/>
+    <w:lvl w:ilvl="0" w:tplc="0C0A000F">
+      <w:start w:val="1"/>
+      <w:numFmt w:val="decimal"/>
+      <w:lvlText w:val="%1."/>
+      <w:lvlJc w:val="left"/>
+      <w:pPr>
+        <w:ind w:left="720" w:hanging="360"/>
+      </w:pPr>
+    </w:lvl>
+    <w:lvl w:ilvl="1" w:tplc="0C0A0019" w:tentative="1">
+      <w:start w:val="1"/>
+      <w:numFmt w:val="lowerLetter"/>
+      <w:lvlText w:val="%2."/>
+      <w:lvlJc w:val="left"/>
+      <w:pPr>
+        <w:ind w:left="1440" w:hanging="360"/>
+      </w:pPr>
+    </w:lvl>
+    <w:lvl w:ilvl="2" w:tplc="0C0A001B" w:tentative="1">
+      <w:start w:val="1"/>
+      <w:numFmt w:val="lowerRoman"/>
+      <w:lvlText w:val="%3."/>
+      <w:lvlJc w:val="right"/>
+      <w:pPr>
+        <w:ind w:left="2160" w:hanging="180"/>
+      </w:pPr>
+    </w:lvl>
+    <w:lvl w:ilvl="3" w:tplc="0C0A000F" w:tentative="1">
+      <w:start w:val="1"/>
+      <w:numFmt w:val="decimal"/>
+      <w:lvlText w:val="%4."/>
+      <w:lvlJc w:val="left"/>
+      <w:pPr>
+        <w:ind w:left="2880" w:hanging="360"/>
+      </w:pPr>
+    </w:lvl>
+    <w:lvl w:ilvl="4" w:tplc="0C0A0019" w:tentative="1">
+      <w:start w:val="1"/>
+      <w:numFmt w:val="lowerLetter"/>
+      <w:lvlText w:val="%5."/>
+      <w:lvlJc w:val="left"/>
+      <w:pPr>
+        <w:ind w:left="3600" w:hanging="360"/>
+      </w:pPr>
+    </w:lvl>
+    <w:lvl w:ilvl="5" w:tplc="0C0A001B" w:tentative="1">
+      <w:start w:val="1"/>
+      <w:numFmt w:val="lowerRoman"/>
+      <w:lvlText w:val="%6."/>
+      <w:lvlJc w:val="right"/>
+      <w:pPr>
+        <w:ind w:left="4320" w:hanging="180"/>
+      </w:pPr>
+    </w:lvl>
+    <w:lvl w:ilvl="6" w:tplc="0C0A000F" w:tentative="1">
+      <w:start w:val="1"/>
+      <w:numFmt w:val="decimal"/>
+      <w:lvlText w:val="%7."/>
+      <w:lvlJc w:val="left"/>
+      <w:pPr>
+        <w:ind w:left="5040" w:hanging="360"/>
+      </w:pPr>
+    </w:lvl>
+    <w:lvl w:ilvl="7" w:tplc="0C0A0019" w:tentative="1">
+      <w:start w:val="1"/>
+      <w:numFmt w:val="lowerLetter"/>
+      <w:lvlText w:val="%8."/>
+      <w:lvlJc w:val="left"/>
+      <w:pPr>
+        <w:ind w:left="5760" w:hanging="360"/>
+      </w:pPr>
+    </w:lvl>
+    <w:lvl w:ilvl="8" w:tplc="0C0A001B" w:tentative="1">
+      <w:start w:val="1"/>
+      <w:numFmt w:val="lowerRoman"/>
+      <w:lvlText w:val="%9."/>
+      <w:lvlJc w:val="right"/>
+      <w:pPr>
+        <w:ind w:left="6480" w:hanging="180"/>
+      </w:pPr>
+    </w:lvl>
+  </w:abstractNum>
+  <w:abstractNum w:abstractNumId="27" w15:restartNumberingAfterBreak="0">
     <w:nsid w:val="63A87B7D"/>
     <w:multiLevelType w:val="hybridMultilevel"/>
     <w:tmpl w:val="80E690CA"/>
@@ -15359,7 +17985,7 @@
       </w:pPr>
     </w:lvl>
   </w:abstractNum>
-  <w:abstractNum w:abstractNumId="25" w15:restartNumberingAfterBreak="0">
+  <w:abstractNum w:abstractNumId="28" w15:restartNumberingAfterBreak="0">
     <w:nsid w:val="65247475"/>
     <w:multiLevelType w:val="multilevel"/>
     <w:tmpl w:val="B548001A"/>
@@ -15451,7 +18077,7 @@
       </w:pPr>
     </w:lvl>
   </w:abstractNum>
-  <w:abstractNum w:abstractNumId="26" w15:restartNumberingAfterBreak="0">
+  <w:abstractNum w:abstractNumId="29" w15:restartNumberingAfterBreak="0">
     <w:nsid w:val="667E4B54"/>
     <w:multiLevelType w:val="hybridMultilevel"/>
     <w:tmpl w:val="2E0CE080"/>
@@ -15564,7 +18190,7 @@
       </w:rPr>
     </w:lvl>
   </w:abstractNum>
-  <w:abstractNum w:abstractNumId="27" w15:restartNumberingAfterBreak="0">
+  <w:abstractNum w:abstractNumId="30" w15:restartNumberingAfterBreak="0">
     <w:nsid w:val="677248C2"/>
     <w:multiLevelType w:val="hybridMultilevel"/>
     <w:tmpl w:val="E6EECC8C"/>
@@ -15650,7 +18276,7 @@
       </w:pPr>
     </w:lvl>
   </w:abstractNum>
-  <w:abstractNum w:abstractNumId="28" w15:restartNumberingAfterBreak="0">
+  <w:abstractNum w:abstractNumId="31" w15:restartNumberingAfterBreak="0">
     <w:nsid w:val="68997ABD"/>
     <w:multiLevelType w:val="hybridMultilevel"/>
     <w:tmpl w:val="0E1A53E2"/>
@@ -15739,7 +18365,93 @@
       </w:pPr>
     </w:lvl>
   </w:abstractNum>
-  <w:abstractNum w:abstractNumId="29" w15:restartNumberingAfterBreak="0">
+  <w:abstractNum w:abstractNumId="32" w15:restartNumberingAfterBreak="0">
+    <w:nsid w:val="6C315057"/>
+    <w:multiLevelType w:val="hybridMultilevel"/>
+    <w:tmpl w:val="A2808ADC"/>
+    <w:lvl w:ilvl="0" w:tplc="0C0A000F">
+      <w:start w:val="1"/>
+      <w:numFmt w:val="decimal"/>
+      <w:lvlText w:val="%1."/>
+      <w:lvlJc w:val="left"/>
+      <w:pPr>
+        <w:ind w:left="720" w:hanging="360"/>
+      </w:pPr>
+    </w:lvl>
+    <w:lvl w:ilvl="1" w:tplc="0C0A0019" w:tentative="1">
+      <w:start w:val="1"/>
+      <w:numFmt w:val="lowerLetter"/>
+      <w:lvlText w:val="%2."/>
+      <w:lvlJc w:val="left"/>
+      <w:pPr>
+        <w:ind w:left="1440" w:hanging="360"/>
+      </w:pPr>
+    </w:lvl>
+    <w:lvl w:ilvl="2" w:tplc="0C0A001B" w:tentative="1">
+      <w:start w:val="1"/>
+      <w:numFmt w:val="lowerRoman"/>
+      <w:lvlText w:val="%3."/>
+      <w:lvlJc w:val="right"/>
+      <w:pPr>
+        <w:ind w:left="2160" w:hanging="180"/>
+      </w:pPr>
+    </w:lvl>
+    <w:lvl w:ilvl="3" w:tplc="0C0A000F" w:tentative="1">
+      <w:start w:val="1"/>
+      <w:numFmt w:val="decimal"/>
+      <w:lvlText w:val="%4."/>
+      <w:lvlJc w:val="left"/>
+      <w:pPr>
+        <w:ind w:left="2880" w:hanging="360"/>
+      </w:pPr>
+    </w:lvl>
+    <w:lvl w:ilvl="4" w:tplc="0C0A0019" w:tentative="1">
+      <w:start w:val="1"/>
+      <w:numFmt w:val="lowerLetter"/>
+      <w:lvlText w:val="%5."/>
+      <w:lvlJc w:val="left"/>
+      <w:pPr>
+        <w:ind w:left="3600" w:hanging="360"/>
+      </w:pPr>
+    </w:lvl>
+    <w:lvl w:ilvl="5" w:tplc="0C0A001B" w:tentative="1">
+      <w:start w:val="1"/>
+      <w:numFmt w:val="lowerRoman"/>
+      <w:lvlText w:val="%6."/>
+      <w:lvlJc w:val="right"/>
+      <w:pPr>
+        <w:ind w:left="4320" w:hanging="180"/>
+      </w:pPr>
+    </w:lvl>
+    <w:lvl w:ilvl="6" w:tplc="0C0A000F" w:tentative="1">
+      <w:start w:val="1"/>
+      <w:numFmt w:val="decimal"/>
+      <w:lvlText w:val="%7."/>
+      <w:lvlJc w:val="left"/>
+      <w:pPr>
+        <w:ind w:left="5040" w:hanging="360"/>
+      </w:pPr>
+    </w:lvl>
+    <w:lvl w:ilvl="7" w:tplc="0C0A0019" w:tentative="1">
+      <w:start w:val="1"/>
+      <w:numFmt w:val="lowerLetter"/>
+      <w:lvlText w:val="%8."/>
+      <w:lvlJc w:val="left"/>
+      <w:pPr>
+        <w:ind w:left="5760" w:hanging="360"/>
+      </w:pPr>
+    </w:lvl>
+    <w:lvl w:ilvl="8" w:tplc="0C0A001B" w:tentative="1">
+      <w:start w:val="1"/>
+      <w:numFmt w:val="lowerRoman"/>
+      <w:lvlText w:val="%9."/>
+      <w:lvlJc w:val="right"/>
+      <w:pPr>
+        <w:ind w:left="6480" w:hanging="180"/>
+      </w:pPr>
+    </w:lvl>
+  </w:abstractNum>
+  <w:abstractNum w:abstractNumId="33" w15:restartNumberingAfterBreak="0">
     <w:nsid w:val="746174A8"/>
     <w:multiLevelType w:val="hybridMultilevel"/>
     <w:tmpl w:val="A462E89C"/>
@@ -15852,7 +18564,93 @@
       </w:rPr>
     </w:lvl>
   </w:abstractNum>
-  <w:abstractNum w:abstractNumId="30" w15:restartNumberingAfterBreak="0">
+  <w:abstractNum w:abstractNumId="34" w15:restartNumberingAfterBreak="0">
+    <w:nsid w:val="77752002"/>
+    <w:multiLevelType w:val="hybridMultilevel"/>
+    <w:tmpl w:val="6CAA2396"/>
+    <w:lvl w:ilvl="0" w:tplc="0C0A000F">
+      <w:start w:val="1"/>
+      <w:numFmt w:val="decimal"/>
+      <w:lvlText w:val="%1."/>
+      <w:lvlJc w:val="left"/>
+      <w:pPr>
+        <w:ind w:left="1440" w:hanging="360"/>
+      </w:pPr>
+    </w:lvl>
+    <w:lvl w:ilvl="1" w:tplc="0C0A0019" w:tentative="1">
+      <w:start w:val="1"/>
+      <w:numFmt w:val="lowerLetter"/>
+      <w:lvlText w:val="%2."/>
+      <w:lvlJc w:val="left"/>
+      <w:pPr>
+        <w:ind w:left="2160" w:hanging="360"/>
+      </w:pPr>
+    </w:lvl>
+    <w:lvl w:ilvl="2" w:tplc="0C0A001B" w:tentative="1">
+      <w:start w:val="1"/>
+      <w:numFmt w:val="lowerRoman"/>
+      <w:lvlText w:val="%3."/>
+      <w:lvlJc w:val="right"/>
+      <w:pPr>
+        <w:ind w:left="2880" w:hanging="180"/>
+      </w:pPr>
+    </w:lvl>
+    <w:lvl w:ilvl="3" w:tplc="0C0A000F" w:tentative="1">
+      <w:start w:val="1"/>
+      <w:numFmt w:val="decimal"/>
+      <w:lvlText w:val="%4."/>
+      <w:lvlJc w:val="left"/>
+      <w:pPr>
+        <w:ind w:left="3600" w:hanging="360"/>
+      </w:pPr>
+    </w:lvl>
+    <w:lvl w:ilvl="4" w:tplc="0C0A0019" w:tentative="1">
+      <w:start w:val="1"/>
+      <w:numFmt w:val="lowerLetter"/>
+      <w:lvlText w:val="%5."/>
+      <w:lvlJc w:val="left"/>
+      <w:pPr>
+        <w:ind w:left="4320" w:hanging="360"/>
+      </w:pPr>
+    </w:lvl>
+    <w:lvl w:ilvl="5" w:tplc="0C0A001B" w:tentative="1">
+      <w:start w:val="1"/>
+      <w:numFmt w:val="lowerRoman"/>
+      <w:lvlText w:val="%6."/>
+      <w:lvlJc w:val="right"/>
+      <w:pPr>
+        <w:ind w:left="5040" w:hanging="180"/>
+      </w:pPr>
+    </w:lvl>
+    <w:lvl w:ilvl="6" w:tplc="0C0A000F" w:tentative="1">
+      <w:start w:val="1"/>
+      <w:numFmt w:val="decimal"/>
+      <w:lvlText w:val="%7."/>
+      <w:lvlJc w:val="left"/>
+      <w:pPr>
+        <w:ind w:left="5760" w:hanging="360"/>
+      </w:pPr>
+    </w:lvl>
+    <w:lvl w:ilvl="7" w:tplc="0C0A0019" w:tentative="1">
+      <w:start w:val="1"/>
+      <w:numFmt w:val="lowerLetter"/>
+      <w:lvlText w:val="%8."/>
+      <w:lvlJc w:val="left"/>
+      <w:pPr>
+        <w:ind w:left="6480" w:hanging="360"/>
+      </w:pPr>
+    </w:lvl>
+    <w:lvl w:ilvl="8" w:tplc="0C0A001B" w:tentative="1">
+      <w:start w:val="1"/>
+      <w:numFmt w:val="lowerRoman"/>
+      <w:lvlText w:val="%9."/>
+      <w:lvlJc w:val="right"/>
+      <w:pPr>
+        <w:ind w:left="7200" w:hanging="180"/>
+      </w:pPr>
+    </w:lvl>
+  </w:abstractNum>
+  <w:abstractNum w:abstractNumId="35" w15:restartNumberingAfterBreak="0">
     <w:nsid w:val="7FE13193"/>
     <w:multiLevelType w:val="hybridMultilevel"/>
     <w:tmpl w:val="26E8F91A"/>
@@ -15966,97 +18764,112 @@
     </w:lvl>
   </w:abstractNum>
   <w:num w:numId="1">
-    <w:abstractNumId w:val="25"/>
+    <w:abstractNumId w:val="28"/>
   </w:num>
   <w:num w:numId="2">
-    <w:abstractNumId w:val="10"/>
+    <w:abstractNumId w:val="11"/>
   </w:num>
   <w:num w:numId="3">
     <w:abstractNumId w:val="1"/>
   </w:num>
   <w:num w:numId="4">
-    <w:abstractNumId w:val="3"/>
+    <w:abstractNumId w:val="4"/>
   </w:num>
   <w:num w:numId="5">
-    <w:abstractNumId w:val="28"/>
+    <w:abstractNumId w:val="31"/>
   </w:num>
   <w:num w:numId="6">
-    <w:abstractNumId w:val="21"/>
+    <w:abstractNumId w:val="22"/>
   </w:num>
   <w:num w:numId="7">
-    <w:abstractNumId w:val="22"/>
+    <w:abstractNumId w:val="23"/>
   </w:num>
   <w:num w:numId="8">
-    <w:abstractNumId w:val="4"/>
+    <w:abstractNumId w:val="5"/>
   </w:num>
   <w:num w:numId="9">
-    <w:abstractNumId w:val="27"/>
+    <w:abstractNumId w:val="30"/>
   </w:num>
   <w:num w:numId="10">
-    <w:abstractNumId w:val="15"/>
+    <w:abstractNumId w:val="16"/>
   </w:num>
   <w:num w:numId="11">
     <w:abstractNumId w:val="2"/>
   </w:num>
   <w:num w:numId="12">
-    <w:abstractNumId w:val="29"/>
+    <w:abstractNumId w:val="33"/>
   </w:num>
   <w:num w:numId="13">
-    <w:abstractNumId w:val="17"/>
+    <w:abstractNumId w:val="18"/>
   </w:num>
   <w:num w:numId="14">
     <w:abstractNumId w:val="0"/>
   </w:num>
   <w:num w:numId="15">
-    <w:abstractNumId w:val="30"/>
+    <w:abstractNumId w:val="35"/>
   </w:num>
   <w:num w:numId="16">
+    <w:abstractNumId w:val="29"/>
+  </w:num>
+  <w:num w:numId="17">
+    <w:abstractNumId w:val="19"/>
+  </w:num>
+  <w:num w:numId="18">
+    <w:abstractNumId w:val="9"/>
+  </w:num>
+  <w:num w:numId="19">
+    <w:abstractNumId w:val="25"/>
+  </w:num>
+  <w:num w:numId="20">
+    <w:abstractNumId w:val="15"/>
+  </w:num>
+  <w:num w:numId="21">
+    <w:abstractNumId w:val="27"/>
+  </w:num>
+  <w:num w:numId="22">
+    <w:abstractNumId w:val="10"/>
+  </w:num>
+  <w:num w:numId="23">
+    <w:abstractNumId w:val="21"/>
+  </w:num>
+  <w:num w:numId="24">
+    <w:abstractNumId w:val="7"/>
+  </w:num>
+  <w:num w:numId="25">
+    <w:abstractNumId w:val="13"/>
+  </w:num>
+  <w:num w:numId="26">
+    <w:abstractNumId w:val="17"/>
+  </w:num>
+  <w:num w:numId="27">
+    <w:abstractNumId w:val="20"/>
+  </w:num>
+  <w:num w:numId="28">
+    <w:abstractNumId w:val="12"/>
+  </w:num>
+  <w:num w:numId="29">
+    <w:abstractNumId w:val="6"/>
+  </w:num>
+  <w:num w:numId="30">
+    <w:abstractNumId w:val="8"/>
+  </w:num>
+  <w:num w:numId="31">
+    <w:abstractNumId w:val="14"/>
+  </w:num>
+  <w:num w:numId="32">
     <w:abstractNumId w:val="26"/>
   </w:num>
-  <w:num w:numId="17">
-    <w:abstractNumId w:val="18"/>
+  <w:num w:numId="33">
+    <w:abstractNumId w:val="32"/>
   </w:num>
-  <w:num w:numId="18">
-    <w:abstractNumId w:val="8"/>
+  <w:num w:numId="34">
+    <w:abstractNumId w:val="3"/>
   </w:num>
-  <w:num w:numId="19">
-    <w:abstractNumId w:val="23"/>
-  </w:num>
-  <w:num w:numId="20">
-    <w:abstractNumId w:val="14"/>
-  </w:num>
-  <w:num w:numId="21">
+  <w:num w:numId="35">
     <w:abstractNumId w:val="24"/>
   </w:num>
-  <w:num w:numId="22">
-    <w:abstractNumId w:val="9"/>
-  </w:num>
-  <w:num w:numId="23">
-    <w:abstractNumId w:val="20"/>
-  </w:num>
-  <w:num w:numId="24">
-    <w:abstractNumId w:val="6"/>
-  </w:num>
-  <w:num w:numId="25">
-    <w:abstractNumId w:val="12"/>
-  </w:num>
-  <w:num w:numId="26">
-    <w:abstractNumId w:val="16"/>
-  </w:num>
-  <w:num w:numId="27">
-    <w:abstractNumId w:val="19"/>
-  </w:num>
-  <w:num w:numId="28">
-    <w:abstractNumId w:val="11"/>
-  </w:num>
-  <w:num w:numId="29">
-    <w:abstractNumId w:val="5"/>
-  </w:num>
-  <w:num w:numId="30">
-    <w:abstractNumId w:val="7"/>
-  </w:num>
-  <w:num w:numId="31">
-    <w:abstractNumId w:val="13"/>
+  <w:num w:numId="36">
+    <w:abstractNumId w:val="34"/>
   </w:num>
 </w:numbering>
 </file>
@@ -16578,6 +19391,7 @@
   <w:style w:type="character" w:default="1" w:styleId="Fuentedeprrafopredeter">
     <w:name w:val="Default Paragraph Font"/>
     <w:uiPriority w:val="1"/>
+    <w:semiHidden/>
     <w:unhideWhenUsed/>
   </w:style>
   <w:style w:type="table" w:default="1" w:styleId="Tablanormal">
@@ -17165,7 +19979,6 @@
     <w:name w:val="Hyperlink"/>
     <w:basedOn w:val="Fuentedeprrafopredeter"/>
     <w:uiPriority w:val="99"/>
-    <w:semiHidden/>
     <w:unhideWhenUsed/>
     <w:rsid w:val="005A4A40"/>
     <w:rPr>
@@ -17258,6 +20071,18 @@
     <w:rPr>
       <w:i/>
       <w:iCs/>
+    </w:rPr>
+  </w:style>
+  <w:style w:type="character" w:styleId="Mencinsinresolver">
+    <w:name w:val="Unresolved Mention"/>
+    <w:basedOn w:val="Fuentedeprrafopredeter"/>
+    <w:uiPriority w:val="99"/>
+    <w:semiHidden/>
+    <w:unhideWhenUsed/>
+    <w:rsid w:val="00F5306C"/>
+    <w:rPr>
+      <w:color w:val="605E5C"/>
+      <w:shd w:val="clear" w:color="auto" w:fill="E1DFDD"/>
     </w:rPr>
   </w:style>
 </w:styles>
@@ -17493,7 +20318,7 @@
 </file>
 
 <file path=customXml/itemProps1.xml><?xml version="1.0" encoding="utf-8"?>
-<ds:datastoreItem xmlns:ds="http://schemas.openxmlformats.org/officeDocument/2006/customXml" ds:itemID="{BF0C1F71-21CC-4F4D-8EFE-6E2B7C88EB20}">
+<ds:datastoreItem xmlns:ds="http://schemas.openxmlformats.org/officeDocument/2006/customXml" ds:itemID="{83A3EDF2-9230-4891-9ED8-97BF30306340}">
   <ds:schemaRefs>
     <ds:schemaRef ds:uri="http://schemas.openxmlformats.org/officeDocument/2006/bibliography"/>
   </ds:schemaRefs>

</xml_diff>